<commit_message>
Incluindo casos de uso ordenar, incluir e editar equipamento
</commit_message>
<xml_diff>
--- a/02. REQUISITOS/Sugestao-Cynthia/ECU-Manter Equipamentos.docx
+++ b/02. REQUISITOS/Sugestao-Cynthia/ECU-Manter Equipamentos.docx
@@ -11,8 +11,6 @@
           <w:szCs w:val="40"/>
         </w:rPr>
       </w:pPr>
-      <w:bookmarkStart w:id="0" w:name="_GoBack"/>
-      <w:bookmarkEnd w:id="0"/>
       <w:r>
         <w:rPr>
           <w:sz w:val="40"/>
@@ -50,13 +48,13 @@
         <w:ind w:left="101"/>
         <w:rPr>
           <w:b/>
-          <w:sz w:val="24"/>
+          <w:sz w:val="32"/>
         </w:rPr>
       </w:pPr>
       <w:r>
         <w:rPr>
           <w:b/>
-          <w:sz w:val="24"/>
+          <w:sz w:val="32"/>
         </w:rPr>
         <w:t>Telas:</w:t>
       </w:r>
@@ -74,7 +72,85 @@
         <mc:AlternateContent>
           <mc:Choice Requires="wps">
             <w:drawing>
-              <wp:anchor distT="0" distB="0" distL="114300" distR="114300" simplePos="0" relativeHeight="251669504" behindDoc="0" locked="0" layoutInCell="1" allowOverlap="1">
+              <wp:anchor distT="0" distB="0" distL="114300" distR="114300" simplePos="0" relativeHeight="251671552" behindDoc="0" locked="0" layoutInCell="1" allowOverlap="1" wp14:anchorId="6795A8EB" wp14:editId="737E2FB0">
+                <wp:simplePos x="0" y="0"/>
+                <wp:positionH relativeFrom="column">
+                  <wp:posOffset>-133930</wp:posOffset>
+                </wp:positionH>
+                <wp:positionV relativeFrom="paragraph">
+                  <wp:posOffset>52180</wp:posOffset>
+                </wp:positionV>
+                <wp:extent cx="5899868" cy="3935896"/>
+                <wp:effectExtent l="0" t="0" r="24765" b="26670"/>
+                <wp:wrapNone/>
+                <wp:docPr id="14" name="Rectangle 15"/>
+                <wp:cNvGraphicFramePr>
+                  <a:graphicFrameLocks xmlns:a="http://schemas.openxmlformats.org/drawingml/2006/main"/>
+                </wp:cNvGraphicFramePr>
+                <a:graphic xmlns:a="http://schemas.openxmlformats.org/drawingml/2006/main">
+                  <a:graphicData uri="http://schemas.microsoft.com/office/word/2010/wordprocessingShape">
+                    <wps:wsp>
+                      <wps:cNvSpPr>
+                        <a:spLocks noChangeArrowheads="1"/>
+                      </wps:cNvSpPr>
+                      <wps:spPr bwMode="auto">
+                        <a:xfrm>
+                          <a:off x="0" y="0"/>
+                          <a:ext cx="5899868" cy="3935896"/>
+                        </a:xfrm>
+                        <a:prstGeom prst="rect">
+                          <a:avLst/>
+                        </a:prstGeom>
+                        <a:noFill/>
+                        <a:ln w="12700">
+                          <a:solidFill>
+                            <a:schemeClr val="tx1"/>
+                          </a:solidFill>
+                          <a:miter lim="800000"/>
+                          <a:headEnd/>
+                          <a:tailEnd/>
+                        </a:ln>
+                        <a:extLst>
+                          <a:ext uri="{909E8E84-426E-40DD-AFC4-6F175D3DCCD1}">
+                            <a14:hiddenFill xmlns:a14="http://schemas.microsoft.com/office/drawing/2010/main">
+                              <a:solidFill>
+                                <a:srgbClr val="FFFFFF"/>
+                              </a:solidFill>
+                            </a14:hiddenFill>
+                          </a:ext>
+                        </a:extLst>
+                      </wps:spPr>
+                      <wps:bodyPr rot="0" vert="horz" wrap="square" lIns="91440" tIns="45720" rIns="91440" bIns="45720" anchor="t" anchorCtr="0" upright="1">
+                        <a:noAutofit/>
+                      </wps:bodyPr>
+                    </wps:wsp>
+                  </a:graphicData>
+                </a:graphic>
+                <wp14:sizeRelH relativeFrom="page">
+                  <wp14:pctWidth>0</wp14:pctWidth>
+                </wp14:sizeRelH>
+                <wp14:sizeRelV relativeFrom="page">
+                  <wp14:pctHeight>0</wp14:pctHeight>
+                </wp14:sizeRelV>
+              </wp:anchor>
+            </w:drawing>
+          </mc:Choice>
+          <mc:Fallback>
+            <w:pict>
+              <v:rect id="Rectangle 15" o:spid="_x0000_s1026" style="position:absolute;margin-left:-10.55pt;margin-top:4.1pt;width:464.55pt;height:309.9pt;z-index:251671552;visibility:visible;mso-wrap-style:square;mso-width-percent:0;mso-height-percent:0;mso-wrap-distance-left:9pt;mso-wrap-distance-top:0;mso-wrap-distance-right:9pt;mso-wrap-distance-bottom:0;mso-position-horizontal:absolute;mso-position-horizontal-relative:text;mso-position-vertical:absolute;mso-position-vertical-relative:text;mso-width-percent:0;mso-height-percent:0;mso-width-relative:page;mso-height-relative:page;v-text-anchor:top" o:gfxdata="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" filled="f" strokecolor="black [3213]" strokeweight="1pt"/>
+            </w:pict>
+          </mc:Fallback>
+        </mc:AlternateContent>
+      </w:r>
+      <w:r>
+        <w:rPr>
+          <w:noProof/>
+          <w:lang w:val="pt-BR" w:eastAsia="pt-BR" w:bidi="ar-SA"/>
+        </w:rPr>
+        <mc:AlternateContent>
+          <mc:Choice Requires="wps">
+            <w:drawing>
+              <wp:anchor distT="0" distB="0" distL="114300" distR="114300" simplePos="0" relativeHeight="251669504" behindDoc="0" locked="0" layoutInCell="1" allowOverlap="1" wp14:anchorId="292ED259" wp14:editId="04485FF3">
                 <wp:simplePos x="0" y="0"/>
                 <wp:positionH relativeFrom="column">
                   <wp:posOffset>5342890</wp:posOffset>
@@ -137,6 +213,7 @@
                                 <w:lang w:val="pt-BR"/>
                               </w:rPr>
                             </w:pPr>
+                            <w:proofErr w:type="gramStart"/>
                             <w:r>
                               <w:rPr>
                                 <w:b/>
@@ -145,6 +222,7 @@
                               </w:rPr>
                               <w:t>2</w:t>
                             </w:r>
+                            <w:proofErr w:type="gramEnd"/>
                           </w:p>
                         </w:txbxContent>
                       </wps:txbx>
@@ -180,6 +258,7 @@
                           <w:lang w:val="pt-BR"/>
                         </w:rPr>
                       </w:pPr>
+                      <w:proofErr w:type="gramStart"/>
                       <w:r>
                         <w:rPr>
                           <w:b/>
@@ -188,6 +267,7 @@
                         </w:rPr>
                         <w:t>2</w:t>
                       </w:r>
+                      <w:proofErr w:type="gramEnd"/>
                     </w:p>
                   </w:txbxContent>
                 </v:textbox>
@@ -204,7 +284,7 @@
         <mc:AlternateContent>
           <mc:Choice Requires="wps">
             <w:drawing>
-              <wp:anchor distT="0" distB="0" distL="114300" distR="114300" simplePos="0" relativeHeight="251668480" behindDoc="0" locked="0" layoutInCell="1" allowOverlap="1">
+              <wp:anchor distT="0" distB="0" distL="114300" distR="114300" simplePos="0" relativeHeight="251668480" behindDoc="0" locked="0" layoutInCell="1" allowOverlap="1" wp14:anchorId="41B9E024" wp14:editId="12D89435">
                 <wp:simplePos x="0" y="0"/>
                 <wp:positionH relativeFrom="column">
                   <wp:posOffset>55245</wp:posOffset>
@@ -345,6 +425,7 @@
                                 <w:lang w:val="pt-BR"/>
                               </w:rPr>
                             </w:pPr>
+                            <w:proofErr w:type="gramStart"/>
                             <w:r>
                               <w:rPr>
                                 <w:b/>
@@ -353,6 +434,7 @@
                               </w:rPr>
                               <w:t>6</w:t>
                             </w:r>
+                            <w:proofErr w:type="gramEnd"/>
                           </w:p>
                         </w:txbxContent>
                       </wps:txbx>
@@ -384,6 +466,7 @@
                           <w:lang w:val="pt-BR"/>
                         </w:rPr>
                       </w:pPr>
+                      <w:proofErr w:type="gramStart"/>
                       <w:r>
                         <w:rPr>
                           <w:b/>
@@ -392,6 +475,7 @@
                         </w:rPr>
                         <w:t>6</w:t>
                       </w:r>
+                      <w:proofErr w:type="gramEnd"/>
                     </w:p>
                   </w:txbxContent>
                 </v:textbox>
@@ -627,6 +711,7 @@
                                 <w:lang w:val="pt-BR"/>
                               </w:rPr>
                             </w:pPr>
+                            <w:proofErr w:type="gramStart"/>
                             <w:r>
                               <w:rPr>
                                 <w:b/>
@@ -635,6 +720,7 @@
                               </w:rPr>
                               <w:t>5</w:t>
                             </w:r>
+                            <w:proofErr w:type="gramEnd"/>
                           </w:p>
                         </w:txbxContent>
                       </wps:txbx>
@@ -666,6 +752,7 @@
                           <w:lang w:val="pt-BR"/>
                         </w:rPr>
                       </w:pPr>
+                      <w:proofErr w:type="gramStart"/>
                       <w:r>
                         <w:rPr>
                           <w:b/>
@@ -674,6 +761,7 @@
                         </w:rPr>
                         <w:t>5</w:t>
                       </w:r>
+                      <w:proofErr w:type="gramEnd"/>
                     </w:p>
                   </w:txbxContent>
                 </v:textbox>
@@ -753,6 +841,7 @@
                                 <w:lang w:val="pt-BR"/>
                               </w:rPr>
                             </w:pPr>
+                            <w:proofErr w:type="gramStart"/>
                             <w:r>
                               <w:rPr>
                                 <w:b/>
@@ -761,6 +850,7 @@
                               </w:rPr>
                               <w:t>4</w:t>
                             </w:r>
+                            <w:proofErr w:type="gramEnd"/>
                           </w:p>
                         </w:txbxContent>
                       </wps:txbx>
@@ -792,6 +882,7 @@
                           <w:lang w:val="pt-BR"/>
                         </w:rPr>
                       </w:pPr>
+                      <w:proofErr w:type="gramStart"/>
                       <w:r>
                         <w:rPr>
                           <w:b/>
@@ -800,6 +891,7 @@
                         </w:rPr>
                         <w:t>4</w:t>
                       </w:r>
+                      <w:proofErr w:type="gramEnd"/>
                     </w:p>
                   </w:txbxContent>
                 </v:textbox>
@@ -957,6 +1049,7 @@
                                 <w:lang w:val="pt-BR"/>
                               </w:rPr>
                             </w:pPr>
+                            <w:proofErr w:type="gramStart"/>
                             <w:r>
                               <w:rPr>
                                 <w:b/>
@@ -965,6 +1058,7 @@
                               </w:rPr>
                               <w:t>3</w:t>
                             </w:r>
+                            <w:proofErr w:type="gramEnd"/>
                           </w:p>
                         </w:txbxContent>
                       </wps:txbx>
@@ -996,6 +1090,7 @@
                           <w:lang w:val="pt-BR"/>
                         </w:rPr>
                       </w:pPr>
+                      <w:proofErr w:type="gramStart"/>
                       <w:r>
                         <w:rPr>
                           <w:b/>
@@ -1004,6 +1099,7 @@
                         </w:rPr>
                         <w:t>3</w:t>
                       </w:r>
+                      <w:proofErr w:type="gramEnd"/>
                     </w:p>
                   </w:txbxContent>
                 </v:textbox>
@@ -1098,7 +1194,7 @@
         <mc:AlternateContent>
           <mc:Choice Requires="wps">
             <w:drawing>
-              <wp:anchor distT="0" distB="0" distL="114300" distR="114300" simplePos="0" relativeHeight="251659264" behindDoc="0" locked="0" layoutInCell="1" allowOverlap="1">
+              <wp:anchor distT="0" distB="0" distL="114300" distR="114300" simplePos="0" relativeHeight="251659264" behindDoc="0" locked="0" layoutInCell="1" allowOverlap="1" wp14:anchorId="39EA287E" wp14:editId="672037EC">
                 <wp:simplePos x="0" y="0"/>
                 <wp:positionH relativeFrom="column">
                   <wp:posOffset>5359400</wp:posOffset>
@@ -1161,6 +1257,7 @@
                                 <w:lang w:val="pt-BR"/>
                               </w:rPr>
                             </w:pPr>
+                            <w:proofErr w:type="gramStart"/>
                             <w:r>
                               <w:rPr>
                                 <w:b/>
@@ -1169,6 +1266,7 @@
                               </w:rPr>
                               <w:t>1</w:t>
                             </w:r>
+                            <w:proofErr w:type="gramEnd"/>
                           </w:p>
                         </w:txbxContent>
                       </wps:txbx>
@@ -1200,6 +1298,7 @@
                           <w:lang w:val="pt-BR"/>
                         </w:rPr>
                       </w:pPr>
+                      <w:proofErr w:type="gramStart"/>
                       <w:r>
                         <w:rPr>
                           <w:b/>
@@ -1208,6 +1307,7 @@
                         </w:rPr>
                         <w:t>1</w:t>
                       </w:r>
+                      <w:proofErr w:type="gramEnd"/>
                     </w:p>
                   </w:txbxContent>
                 </v:textbox>
@@ -1224,7 +1324,7 @@
         <mc:AlternateContent>
           <mc:Choice Requires="wps">
             <w:drawing>
-              <wp:anchor distT="0" distB="0" distL="114300" distR="114300" simplePos="0" relativeHeight="251658240" behindDoc="0" locked="0" layoutInCell="1" allowOverlap="1">
+              <wp:anchor distT="0" distB="0" distL="114300" distR="114300" simplePos="0" relativeHeight="251658240" behindDoc="0" locked="0" layoutInCell="1" allowOverlap="1" wp14:anchorId="5A0E43E1" wp14:editId="704F0533">
                 <wp:simplePos x="0" y="0"/>
                 <wp:positionH relativeFrom="column">
                   <wp:posOffset>55245</wp:posOffset>
@@ -1300,7 +1400,7 @@
           <w:lang w:val="pt-BR" w:eastAsia="pt-BR" w:bidi="ar-SA"/>
         </w:rPr>
         <w:drawing>
-          <wp:inline distT="0" distB="0" distL="0" distR="0" wp14:anchorId="2961E29B" wp14:editId="2B3F0DA1">
+          <wp:inline distT="0" distB="0" distL="0" distR="0" wp14:anchorId="22875609" wp14:editId="3CFC6F50">
             <wp:extent cx="5612130" cy="3726815"/>
             <wp:effectExtent l="0" t="0" r="7620" b="6985"/>
             <wp:docPr id="1" name="Imagem 1"/>
@@ -1338,9 +1438,501 @@
     </w:p>
     <w:p>
       <w:pPr>
-        <w:pStyle w:val="Ttulo1"/>
-        <w:spacing w:before="81"/>
-        <w:ind w:left="0"/>
+        <w:spacing w:before="54"/>
+        <w:rPr>
+          <w:b/>
+          <w:sz w:val="24"/>
+        </w:rPr>
+      </w:pPr>
+    </w:p>
+    <w:p>
+      <w:pPr>
+        <w:spacing w:before="54"/>
+        <w:ind w:left="101"/>
+        <w:jc w:val="center"/>
+        <w:rPr>
+          <w:b/>
+          <w:sz w:val="20"/>
+        </w:rPr>
+      </w:pPr>
+      <w:r>
+        <w:rPr>
+          <w:b/>
+          <w:sz w:val="20"/>
+        </w:rPr>
+        <w:t xml:space="preserve">Tela </w:t>
+      </w:r>
+      <w:proofErr w:type="gramStart"/>
+      <w:r>
+        <w:rPr>
+          <w:b/>
+          <w:sz w:val="20"/>
+        </w:rPr>
+        <w:t>1</w:t>
+      </w:r>
+      <w:proofErr w:type="gramEnd"/>
+      <w:r>
+        <w:rPr>
+          <w:b/>
+          <w:sz w:val="20"/>
+        </w:rPr>
+        <w:t>: CRUD Manter Equipamentos</w:t>
+      </w:r>
+    </w:p>
+    <w:p>
+      <w:pPr>
+        <w:spacing w:before="54"/>
+        <w:ind w:left="101"/>
+        <w:rPr>
+          <w:b/>
+          <w:sz w:val="24"/>
+        </w:rPr>
+      </w:pPr>
+    </w:p>
+    <w:p>
+      <w:pPr>
+        <w:jc w:val="center"/>
+        <w:rPr>
+          <w:b/>
+          <w:sz w:val="24"/>
+        </w:rPr>
+      </w:pPr>
+      <w:r>
+        <w:rPr>
+          <w:noProof/>
+          <w:lang w:val="pt-BR" w:eastAsia="pt-BR" w:bidi="ar-SA"/>
+        </w:rPr>
+        <mc:AlternateContent>
+          <mc:Choice Requires="wps">
+            <w:drawing>
+              <wp:anchor distT="0" distB="0" distL="114300" distR="114300" simplePos="0" relativeHeight="251674624" behindDoc="0" locked="0" layoutInCell="1" allowOverlap="1" wp14:anchorId="0082F3C6" wp14:editId="3ACEA7E8">
+                <wp:simplePos x="0" y="0"/>
+                <wp:positionH relativeFrom="column">
+                  <wp:posOffset>4375757</wp:posOffset>
+                </wp:positionH>
+                <wp:positionV relativeFrom="paragraph">
+                  <wp:posOffset>2453060</wp:posOffset>
+                </wp:positionV>
+                <wp:extent cx="270510" cy="278130"/>
+                <wp:effectExtent l="0" t="0" r="0" b="7620"/>
+                <wp:wrapNone/>
+                <wp:docPr id="17" name="Text Box 4"/>
+                <wp:cNvGraphicFramePr>
+                  <a:graphicFrameLocks xmlns:a="http://schemas.openxmlformats.org/drawingml/2006/main"/>
+                </wp:cNvGraphicFramePr>
+                <a:graphic xmlns:a="http://schemas.openxmlformats.org/drawingml/2006/main">
+                  <a:graphicData uri="http://schemas.microsoft.com/office/word/2010/wordprocessingShape">
+                    <wps:wsp>
+                      <wps:cNvSpPr txBox="1">
+                        <a:spLocks noChangeArrowheads="1"/>
+                      </wps:cNvSpPr>
+                      <wps:spPr bwMode="auto">
+                        <a:xfrm>
+                          <a:off x="0" y="0"/>
+                          <a:ext cx="270510" cy="278130"/>
+                        </a:xfrm>
+                        <a:prstGeom prst="rect">
+                          <a:avLst/>
+                        </a:prstGeom>
+                        <a:noFill/>
+                        <a:ln>
+                          <a:noFill/>
+                        </a:ln>
+                        <a:extLst>
+                          <a:ext uri="{909E8E84-426E-40DD-AFC4-6F175D3DCCD1}">
+                            <a14:hiddenFill xmlns:a14="http://schemas.microsoft.com/office/drawing/2010/main">
+                              <a:solidFill>
+                                <a:srgbClr val="FFFFFF"/>
+                              </a:solidFill>
+                            </a14:hiddenFill>
+                          </a:ext>
+                          <a:ext uri="{91240B29-F687-4F45-9708-019B960494DF}">
+                            <a14:hiddenLine xmlns:a14="http://schemas.microsoft.com/office/drawing/2010/main" w="0">
+                              <a:solidFill>
+                                <a:srgbClr val="000000"/>
+                              </a:solidFill>
+                              <a:miter lim="800000"/>
+                              <a:headEnd/>
+                              <a:tailEnd/>
+                            </a14:hiddenLine>
+                          </a:ext>
+                        </a:extLst>
+                      </wps:spPr>
+                      <wps:txbx>
+                        <w:txbxContent>
+                          <w:p>
+                            <w:pPr>
+                              <w:rPr>
+                                <w:b/>
+                                <w:color w:val="C00000"/>
+                                <w:lang w:val="pt-BR"/>
+                              </w:rPr>
+                            </w:pPr>
+                            <w:proofErr w:type="gramStart"/>
+                            <w:r>
+                              <w:rPr>
+                                <w:b/>
+                                <w:color w:val="C00000"/>
+                                <w:lang w:val="pt-BR"/>
+                              </w:rPr>
+                              <w:t>2</w:t>
+                            </w:r>
+                            <w:proofErr w:type="gramEnd"/>
+                          </w:p>
+                        </w:txbxContent>
+                      </wps:txbx>
+                      <wps:bodyPr rot="0" vert="horz" wrap="square" lIns="91440" tIns="45720" rIns="91440" bIns="45720" anchor="t" anchorCtr="0" upright="1">
+                        <a:noAutofit/>
+                      </wps:bodyPr>
+                    </wps:wsp>
+                  </a:graphicData>
+                </a:graphic>
+                <wp14:sizeRelH relativeFrom="page">
+                  <wp14:pctWidth>0</wp14:pctWidth>
+                </wp14:sizeRelH>
+                <wp14:sizeRelV relativeFrom="page">
+                  <wp14:pctHeight>0</wp14:pctHeight>
+                </wp14:sizeRelV>
+              </wp:anchor>
+            </w:drawing>
+          </mc:Choice>
+          <mc:Fallback>
+            <w:pict>
+              <v:shape id="_x0000_s1032" type="#_x0000_t202" style="position:absolute;left:0;text-align:left;margin-left:344.55pt;margin-top:193.15pt;width:21.3pt;height:21.9pt;z-index:251674624;visibility:visible;mso-wrap-style:square;mso-width-percent:0;mso-height-percent:0;mso-wrap-distance-left:9pt;mso-wrap-distance-top:0;mso-wrap-distance-right:9pt;mso-wrap-distance-bottom:0;mso-position-horizontal:absolute;mso-position-horizontal-relative:text;mso-position-vertical:absolute;mso-position-vertical-relative:text;mso-width-percent:0;mso-height-percent:0;mso-width-relative:page;mso-height-relative:page;v-text-anchor:top" o:gfxdata="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" filled="f" stroked="f" strokeweight="0">
+                <v:textbox>
+                  <w:txbxContent>
+                    <w:p>
+                      <w:pPr>
+                        <w:rPr>
+                          <w:b/>
+                          <w:color w:val="C00000"/>
+                          <w:lang w:val="pt-BR"/>
+                        </w:rPr>
+                      </w:pPr>
+                      <w:proofErr w:type="gramStart"/>
+                      <w:r>
+                        <w:rPr>
+                          <w:b/>
+                          <w:color w:val="C00000"/>
+                          <w:lang w:val="pt-BR"/>
+                        </w:rPr>
+                        <w:t>2</w:t>
+                      </w:r>
+                      <w:proofErr w:type="gramEnd"/>
+                    </w:p>
+                  </w:txbxContent>
+                </v:textbox>
+              </v:shape>
+            </w:pict>
+          </mc:Fallback>
+        </mc:AlternateContent>
+      </w:r>
+      <w:r>
+        <w:rPr>
+          <w:noProof/>
+          <w:lang w:val="pt-BR" w:eastAsia="pt-BR" w:bidi="ar-SA"/>
+        </w:rPr>
+        <mc:AlternateContent>
+          <mc:Choice Requires="wps">
+            <w:drawing>
+              <wp:anchor distT="0" distB="0" distL="114300" distR="114300" simplePos="0" relativeHeight="251673600" behindDoc="0" locked="0" layoutInCell="1" allowOverlap="1" wp14:anchorId="250C32DF" wp14:editId="60084DCE">
+                <wp:simplePos x="0" y="0"/>
+                <wp:positionH relativeFrom="column">
+                  <wp:posOffset>3595370</wp:posOffset>
+                </wp:positionH>
+                <wp:positionV relativeFrom="paragraph">
+                  <wp:posOffset>2452039</wp:posOffset>
+                </wp:positionV>
+                <wp:extent cx="270510" cy="278130"/>
+                <wp:effectExtent l="0" t="0" r="0" b="7620"/>
+                <wp:wrapNone/>
+                <wp:docPr id="16" name="Text Box 4"/>
+                <wp:cNvGraphicFramePr>
+                  <a:graphicFrameLocks xmlns:a="http://schemas.openxmlformats.org/drawingml/2006/main"/>
+                </wp:cNvGraphicFramePr>
+                <a:graphic xmlns:a="http://schemas.openxmlformats.org/drawingml/2006/main">
+                  <a:graphicData uri="http://schemas.microsoft.com/office/word/2010/wordprocessingShape">
+                    <wps:wsp>
+                      <wps:cNvSpPr txBox="1">
+                        <a:spLocks noChangeArrowheads="1"/>
+                      </wps:cNvSpPr>
+                      <wps:spPr bwMode="auto">
+                        <a:xfrm>
+                          <a:off x="0" y="0"/>
+                          <a:ext cx="270510" cy="278130"/>
+                        </a:xfrm>
+                        <a:prstGeom prst="rect">
+                          <a:avLst/>
+                        </a:prstGeom>
+                        <a:noFill/>
+                        <a:ln>
+                          <a:noFill/>
+                        </a:ln>
+                        <a:extLst>
+                          <a:ext uri="{909E8E84-426E-40DD-AFC4-6F175D3DCCD1}">
+                            <a14:hiddenFill xmlns:a14="http://schemas.microsoft.com/office/drawing/2010/main">
+                              <a:solidFill>
+                                <a:srgbClr val="FFFFFF"/>
+                              </a:solidFill>
+                            </a14:hiddenFill>
+                          </a:ext>
+                          <a:ext uri="{91240B29-F687-4F45-9708-019B960494DF}">
+                            <a14:hiddenLine xmlns:a14="http://schemas.microsoft.com/office/drawing/2010/main" w="0">
+                              <a:solidFill>
+                                <a:srgbClr val="000000"/>
+                              </a:solidFill>
+                              <a:miter lim="800000"/>
+                              <a:headEnd/>
+                              <a:tailEnd/>
+                            </a14:hiddenLine>
+                          </a:ext>
+                        </a:extLst>
+                      </wps:spPr>
+                      <wps:txbx>
+                        <w:txbxContent>
+                          <w:p>
+                            <w:pPr>
+                              <w:rPr>
+                                <w:b/>
+                                <w:color w:val="C00000"/>
+                                <w:lang w:val="pt-BR"/>
+                              </w:rPr>
+                            </w:pPr>
+                            <w:proofErr w:type="gramStart"/>
+                            <w:r>
+                              <w:rPr>
+                                <w:b/>
+                                <w:color w:val="C00000"/>
+                                <w:lang w:val="pt-BR"/>
+                              </w:rPr>
+                              <w:t>1</w:t>
+                            </w:r>
+                            <w:proofErr w:type="gramEnd"/>
+                          </w:p>
+                        </w:txbxContent>
+                      </wps:txbx>
+                      <wps:bodyPr rot="0" vert="horz" wrap="square" lIns="91440" tIns="45720" rIns="91440" bIns="45720" anchor="t" anchorCtr="0" upright="1">
+                        <a:noAutofit/>
+                      </wps:bodyPr>
+                    </wps:wsp>
+                  </a:graphicData>
+                </a:graphic>
+                <wp14:sizeRelH relativeFrom="page">
+                  <wp14:pctWidth>0</wp14:pctWidth>
+                </wp14:sizeRelH>
+                <wp14:sizeRelV relativeFrom="page">
+                  <wp14:pctHeight>0</wp14:pctHeight>
+                </wp14:sizeRelV>
+              </wp:anchor>
+            </w:drawing>
+          </mc:Choice>
+          <mc:Fallback>
+            <w:pict>
+              <v:shape id="_x0000_s1033" type="#_x0000_t202" style="position:absolute;left:0;text-align:left;margin-left:283.1pt;margin-top:193.05pt;width:21.3pt;height:21.9pt;z-index:251673600;visibility:visible;mso-wrap-style:square;mso-width-percent:0;mso-height-percent:0;mso-wrap-distance-left:9pt;mso-wrap-distance-top:0;mso-wrap-distance-right:9pt;mso-wrap-distance-bottom:0;mso-position-horizontal:absolute;mso-position-horizontal-relative:text;mso-position-vertical:absolute;mso-position-vertical-relative:text;mso-width-percent:0;mso-height-percent:0;mso-width-relative:page;mso-height-relative:page;v-text-anchor:top" o:gfxdata="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" filled="f" stroked="f" strokeweight="0">
+                <v:textbox>
+                  <w:txbxContent>
+                    <w:p>
+                      <w:pPr>
+                        <w:rPr>
+                          <w:b/>
+                          <w:color w:val="C00000"/>
+                          <w:lang w:val="pt-BR"/>
+                        </w:rPr>
+                      </w:pPr>
+                      <w:proofErr w:type="gramStart"/>
+                      <w:r>
+                        <w:rPr>
+                          <w:b/>
+                          <w:color w:val="C00000"/>
+                          <w:lang w:val="pt-BR"/>
+                        </w:rPr>
+                        <w:t>1</w:t>
+                      </w:r>
+                      <w:proofErr w:type="gramEnd"/>
+                    </w:p>
+                  </w:txbxContent>
+                </v:textbox>
+              </v:shape>
+            </w:pict>
+          </mc:Fallback>
+        </mc:AlternateContent>
+      </w:r>
+      <w:r>
+        <w:rPr>
+          <w:b/>
+          <w:sz w:val="24"/>
+        </w:rPr>
+        <w:drawing>
+          <wp:inline distT="0" distB="0" distL="0" distR="0" wp14:anchorId="399DCBE7" wp14:editId="75A41E41">
+            <wp:extent cx="4341619" cy="2892938"/>
+            <wp:effectExtent l="19050" t="19050" r="20955" b="22225"/>
+            <wp:docPr id="15" name="Imagem 15"/>
+            <wp:cNvGraphicFramePr>
+              <a:graphicFrameLocks xmlns:a="http://schemas.openxmlformats.org/drawingml/2006/main" noChangeAspect="1"/>
+            </wp:cNvGraphicFramePr>
+            <a:graphic xmlns:a="http://schemas.openxmlformats.org/drawingml/2006/main">
+              <a:graphicData uri="http://schemas.openxmlformats.org/drawingml/2006/picture">
+                <pic:pic xmlns:pic="http://schemas.openxmlformats.org/drawingml/2006/picture">
+                  <pic:nvPicPr>
+                    <pic:cNvPr id="0" name=""/>
+                    <pic:cNvPicPr/>
+                  </pic:nvPicPr>
+                  <pic:blipFill>
+                    <a:blip r:embed="rId7"/>
+                    <a:stretch>
+                      <a:fillRect/>
+                    </a:stretch>
+                  </pic:blipFill>
+                  <pic:spPr>
+                    <a:xfrm>
+                      <a:off x="0" y="0"/>
+                      <a:ext cx="4343832" cy="2894412"/>
+                    </a:xfrm>
+                    <a:prstGeom prst="rect">
+                      <a:avLst/>
+                    </a:prstGeom>
+                    <a:ln>
+                      <a:solidFill>
+                        <a:schemeClr val="tx1"/>
+                      </a:solidFill>
+                    </a:ln>
+                  </pic:spPr>
+                </pic:pic>
+              </a:graphicData>
+            </a:graphic>
+          </wp:inline>
+        </w:drawing>
+      </w:r>
+    </w:p>
+    <w:p>
+      <w:pPr>
+        <w:spacing w:before="54"/>
+        <w:ind w:left="101"/>
+        <w:jc w:val="center"/>
+        <w:rPr>
+          <w:b/>
+          <w:sz w:val="20"/>
+        </w:rPr>
+      </w:pPr>
+      <w:r>
+        <w:rPr>
+          <w:b/>
+          <w:sz w:val="20"/>
+        </w:rPr>
+        <w:t>Tela 2 – In</w:t>
+      </w:r>
+      <w:r>
+        <w:rPr>
+          <w:b/>
+          <w:sz w:val="20"/>
+        </w:rPr>
+        <w:t>cluir</w:t>
+      </w:r>
+      <w:r>
+        <w:rPr>
+          <w:b/>
+          <w:sz w:val="20"/>
+        </w:rPr>
+        <w:t>/</w:t>
+      </w:r>
+      <w:r>
+        <w:rPr>
+          <w:b/>
+          <w:sz w:val="20"/>
+        </w:rPr>
+        <w:t>Editar</w:t>
+      </w:r>
+      <w:r>
+        <w:rPr>
+          <w:b/>
+          <w:sz w:val="20"/>
+        </w:rPr>
+        <w:t xml:space="preserve"> Equipamento</w:t>
+      </w:r>
+    </w:p>
+    <w:p>
+      <w:pPr>
+        <w:spacing w:before="54"/>
+        <w:ind w:left="101"/>
+        <w:jc w:val="center"/>
+        <w:rPr>
+          <w:b/>
+          <w:sz w:val="20"/>
+        </w:rPr>
+      </w:pPr>
+    </w:p>
+    <w:p>
+      <w:pPr>
+        <w:spacing w:before="54"/>
+        <w:ind w:left="101"/>
+        <w:rPr>
+          <w:b/>
+          <w:sz w:val="24"/>
+          <w:highlight w:val="yellow"/>
+        </w:rPr>
+      </w:pPr>
+      <w:r>
+        <w:rPr>
+          <w:b/>
+          <w:sz w:val="24"/>
+          <w:highlight w:val="yellow"/>
+        </w:rPr>
+        <w:lastRenderedPageBreak/>
+        <w:t>Colocar aqui as telas de:</w:t>
+      </w:r>
+    </w:p>
+    <w:p>
+      <w:pPr>
+        <w:pStyle w:val="PargrafodaLista"/>
+        <w:numPr>
+          <w:ilvl w:val="0"/>
+          <w:numId w:val="43"/>
+        </w:numPr>
+        <w:rPr>
+          <w:b/>
+          <w:sz w:val="24"/>
+          <w:highlight w:val="yellow"/>
+        </w:rPr>
+      </w:pPr>
+      <w:r>
+        <w:rPr>
+          <w:b/>
+          <w:sz w:val="24"/>
+          <w:highlight w:val="yellow"/>
+        </w:rPr>
+        <w:t>Ativar/desativar equipamento</w:t>
+      </w:r>
+    </w:p>
+    <w:p>
+      <w:pPr>
+        <w:pStyle w:val="PargrafodaLista"/>
+        <w:numPr>
+          <w:ilvl w:val="0"/>
+          <w:numId w:val="43"/>
+        </w:numPr>
+        <w:rPr>
+          <w:b/>
+          <w:sz w:val="24"/>
+          <w:highlight w:val="yellow"/>
+        </w:rPr>
+      </w:pPr>
+      <w:r>
+        <w:rPr>
+          <w:b/>
+          <w:sz w:val="24"/>
+          <w:highlight w:val="yellow"/>
+        </w:rPr>
+        <w:t>Realizar empréstimo/devolução do equipamento</w:t>
+      </w:r>
+    </w:p>
+    <w:p>
+      <w:pPr>
+        <w:spacing w:before="54"/>
+        <w:ind w:left="101"/>
+        <w:rPr>
+          <w:b/>
+          <w:sz w:val="24"/>
+        </w:rPr>
       </w:pPr>
     </w:p>
     <w:p>
@@ -1415,7 +2007,43 @@
         <w:rPr>
           <w:sz w:val="24"/>
         </w:rPr>
-        <w:t xml:space="preserve">Pesquisar equipamento, inserir equipamento, editar equipamento, ativar/desativar equipamento, realizar empréstimo/devolução de equipamento. </w:t>
+        <w:t>Pesquisar equipamento</w:t>
+      </w:r>
+      <w:r>
+        <w:rPr>
+          <w:sz w:val="24"/>
+        </w:rPr>
+        <w:t>s</w:t>
+      </w:r>
+      <w:r>
+        <w:rPr>
+          <w:sz w:val="24"/>
+        </w:rPr>
+        <w:t xml:space="preserve">, </w:t>
+      </w:r>
+      <w:r>
+        <w:rPr>
+          <w:sz w:val="24"/>
+        </w:rPr>
+        <w:t xml:space="preserve">ordenar equipamentos, </w:t>
+      </w:r>
+      <w:r>
+        <w:rPr>
+          <w:sz w:val="24"/>
+        </w:rPr>
+        <w:t>in</w:t>
+      </w:r>
+      <w:r>
+        <w:rPr>
+          <w:sz w:val="24"/>
+        </w:rPr>
+        <w:t>cluir/</w:t>
+      </w:r>
+      <w:r>
+        <w:rPr>
+          <w:sz w:val="24"/>
+        </w:rPr>
+        <w:t xml:space="preserve">editar equipamento, ativar/desativar equipamento, realizar empréstimo/devolução de equipamento. </w:t>
       </w:r>
     </w:p>
     <w:p>
@@ -1454,6 +2082,72 @@
     </w:p>
     <w:p>
       <w:pPr>
+        <w:pStyle w:val="Corpodetexto"/>
+        <w:spacing w:before="0" w:line="288" w:lineRule="auto"/>
+        <w:ind w:left="101" w:right="127"/>
+      </w:pPr>
+      <w:bookmarkStart w:id="0" w:name="_GoBack"/>
+      <w:bookmarkEnd w:id="0"/>
+      <w:r>
+        <w:rPr>
+          <w:highlight w:val="yellow"/>
+        </w:rPr>
+        <w:t>Colocar um caso de uso por página</w:t>
+      </w:r>
+    </w:p>
+    <w:p>
+      <w:pPr>
+        <w:rPr>
+          <w:sz w:val="24"/>
+          <w:szCs w:val="24"/>
+        </w:rPr>
+      </w:pPr>
+      <w:r>
+        <w:br w:type="page"/>
+      </w:r>
+    </w:p>
+    <w:p>
+      <w:pPr>
+        <w:pStyle w:val="Corpodetexto"/>
+        <w:spacing w:before="0" w:line="288" w:lineRule="auto"/>
+        <w:ind w:left="101" w:right="127"/>
+      </w:pPr>
+    </w:p>
+    <w:p>
+      <w:pPr>
+        <w:pStyle w:val="Ttulo1"/>
+        <w:spacing w:line="274" w:lineRule="exact"/>
+        <w:rPr>
+          <w:sz w:val="32"/>
+        </w:rPr>
+      </w:pPr>
+      <w:r>
+        <w:rPr>
+          <w:sz w:val="32"/>
+        </w:rPr>
+        <w:t>Caso de Uso “Pesquisar Equipamento</w:t>
+      </w:r>
+      <w:r>
+        <w:rPr>
+          <w:sz w:val="32"/>
+        </w:rPr>
+        <w:t>s</w:t>
+      </w:r>
+      <w:r>
+        <w:rPr>
+          <w:sz w:val="32"/>
+        </w:rPr>
+        <w:t>”</w:t>
+      </w:r>
+    </w:p>
+    <w:p>
+      <w:pPr>
+        <w:pStyle w:val="Ttulo1"/>
+        <w:spacing w:line="274" w:lineRule="exact"/>
+      </w:pPr>
+    </w:p>
+    <w:p>
+      <w:pPr>
         <w:pStyle w:val="Ttulo1"/>
       </w:pPr>
       <w:r>
@@ -1467,86 +2161,14 @@
         <w:ind w:left="101" w:right="500"/>
       </w:pPr>
       <w:r>
-        <w:t xml:space="preserve">Para o usuário entrar neste caso uso é preciso que antes ele tenha selecionado a opção </w:t>
-      </w:r>
-      <w:r>
-        <w:rPr>
-          <w:highlight w:val="yellow"/>
-        </w:rPr>
-        <w:t>???</w:t>
-      </w:r>
-      <w:r>
-        <w:t xml:space="preserve"> no caso de uso </w:t>
-      </w:r>
-      <w:r>
-        <w:rPr>
-          <w:highlight w:val="yellow"/>
-        </w:rPr>
-        <w:t>???</w:t>
-      </w:r>
-      <w:r>
-        <w:t>.</w:t>
+        <w:t>Para o usuário entrar neste caso uso é preciso que antes ele tenha selecionado a opção “Equipamentos” no caso de uso “Exibir Opções”.</w:t>
       </w:r>
     </w:p>
     <w:p>
       <w:pPr>
         <w:pStyle w:val="Corpodetexto"/>
-        <w:spacing w:before="0" w:line="288" w:lineRule="auto"/>
-        <w:ind w:left="101" w:right="127"/>
-      </w:pPr>
-    </w:p>
-    <w:p>
-      <w:pPr>
-        <w:rPr>
-          <w:sz w:val="24"/>
-          <w:szCs w:val="24"/>
-        </w:rPr>
-      </w:pPr>
-      <w:r>
-        <w:br w:type="page"/>
-      </w:r>
-    </w:p>
-    <w:p>
-      <w:pPr>
-        <w:pStyle w:val="Corpodetexto"/>
-        <w:spacing w:before="0" w:line="288" w:lineRule="auto"/>
-        <w:ind w:left="101" w:right="127"/>
-      </w:pPr>
-    </w:p>
-    <w:p>
-      <w:pPr>
-        <w:pStyle w:val="Ttulo1"/>
-        <w:spacing w:line="274" w:lineRule="exact"/>
-        <w:rPr>
-          <w:sz w:val="32"/>
-        </w:rPr>
-      </w:pPr>
-      <w:r>
-        <w:rPr>
-          <w:sz w:val="32"/>
-        </w:rPr>
-        <w:t>Caso de Uso “Pesquisar Equipamento”</w:t>
-      </w:r>
-    </w:p>
-    <w:p>
-      <w:pPr>
-        <w:pStyle w:val="Ttulo1"/>
-        <w:spacing w:line="274" w:lineRule="exact"/>
-        <w:rPr>
-          <w:color w:val="FF0000"/>
-        </w:rPr>
-      </w:pPr>
-      <w:r>
-        <w:rPr>
-          <w:color w:val="FF0000"/>
-        </w:rPr>
-        <w:t>(Fazer um por página)</w:t>
-      </w:r>
-    </w:p>
-    <w:p>
-      <w:pPr>
-        <w:pStyle w:val="Ttulo1"/>
-        <w:spacing w:line="274" w:lineRule="exact"/>
+        <w:spacing w:before="55" w:line="288" w:lineRule="auto"/>
+        <w:ind w:left="101" w:right="500"/>
       </w:pPr>
     </w:p>
     <w:p>
@@ -1595,13 +2217,45 @@
         <w:rPr>
           <w:sz w:val="24"/>
         </w:rPr>
+        <w:t xml:space="preserve">tela </w:t>
+      </w:r>
+      <w:proofErr w:type="gramStart"/>
+      <w:r>
+        <w:rPr>
+          <w:sz w:val="24"/>
+        </w:rPr>
+        <w:t>1</w:t>
+      </w:r>
+      <w:proofErr w:type="gramEnd"/>
+      <w:r>
+        <w:rPr>
+          <w:sz w:val="24"/>
+        </w:rPr>
+        <w:t xml:space="preserve">, item </w:t>
+      </w:r>
+      <w:r>
+        <w:rPr>
+          <w:sz w:val="24"/>
+        </w:rPr>
         <w:t>2)</w:t>
       </w:r>
       <w:r>
         <w:rPr>
           <w:sz w:val="24"/>
         </w:rPr>
-        <w:t xml:space="preserve">, sendo destacados e </w:t>
+        <w:t xml:space="preserve">, sendo destacados </w:t>
+      </w:r>
+      <w:r>
+        <w:rPr>
+          <w:sz w:val="24"/>
+        </w:rPr>
+        <w:t xml:space="preserve">em vermelho </w:t>
+      </w:r>
+      <w:r>
+        <w:rPr>
+          <w:sz w:val="24"/>
+        </w:rPr>
+        <w:t xml:space="preserve">e </w:t>
       </w:r>
       <w:r>
         <w:rPr>
@@ -1633,15 +2287,49 @@
           <w:sz w:val="24"/>
           <w:highlight w:val="yellow"/>
         </w:rPr>
-        <w:t xml:space="preserve"> Se sim, qual a ordem de exibição?</w:t>
+        <w:t xml:space="preserve"> Se sim, qual a ordem de exibição</w:t>
       </w:r>
       <w:r>
         <w:rPr>
           <w:sz w:val="24"/>
           <w:highlight w:val="yellow"/>
         </w:rPr>
+        <w:t xml:space="preserve"> da primeira vez</w:t>
+      </w:r>
+      <w:r>
+        <w:rPr>
+          <w:sz w:val="24"/>
+          <w:highlight w:val="yellow"/>
+        </w:rPr>
+        <w:t>?</w:t>
+      </w:r>
+      <w:r>
+        <w:rPr>
+          <w:sz w:val="24"/>
+          <w:highlight w:val="yellow"/>
+        </w:rPr>
         <w:t>)</w:t>
       </w:r>
+      <w:r>
+        <w:rPr>
+          <w:sz w:val="24"/>
+        </w:rPr>
+        <w:t xml:space="preserve"> </w:t>
+      </w:r>
+      <w:r>
+        <w:rPr>
+          <w:sz w:val="24"/>
+        </w:rPr>
+        <w:t>[FA2</w:t>
+      </w:r>
+      <w:proofErr w:type="gramStart"/>
+      <w:r>
+        <w:rPr>
+          <w:sz w:val="24"/>
+        </w:rPr>
+        <w:t>]</w:t>
+      </w:r>
+      <w:proofErr w:type="gramEnd"/>
     </w:p>
     <w:p>
       <w:pPr>
@@ -1697,6 +2385,12 @@
         <w:rPr>
           <w:sz w:val="24"/>
         </w:rPr>
+        <w:t xml:space="preserve">que deseja buscar </w:t>
+      </w:r>
+      <w:r>
+        <w:rPr>
+          <w:sz w:val="24"/>
+        </w:rPr>
         <w:t>na barra de</w:t>
       </w:r>
       <w:r>
@@ -1722,13 +2416,68 @@
         <w:rPr>
           <w:sz w:val="24"/>
         </w:rPr>
-        <w:t xml:space="preserve"> (1)</w:t>
+        <w:t>(</w:t>
+      </w:r>
+      <w:r>
+        <w:rPr>
+          <w:sz w:val="24"/>
+        </w:rPr>
+        <w:t xml:space="preserve">tela </w:t>
+      </w:r>
+      <w:proofErr w:type="gramStart"/>
+      <w:r>
+        <w:rPr>
+          <w:sz w:val="24"/>
+        </w:rPr>
+        <w:t>1</w:t>
+      </w:r>
+      <w:proofErr w:type="gramEnd"/>
+      <w:r>
+        <w:rPr>
+          <w:sz w:val="24"/>
+        </w:rPr>
+        <w:t xml:space="preserve">, item </w:t>
+      </w:r>
+      <w:r>
+        <w:rPr>
+          <w:sz w:val="24"/>
+        </w:rPr>
+        <w:t>1)</w:t>
       </w:r>
       <w:r>
         <w:rPr>
           <w:sz w:val="24"/>
         </w:rPr>
         <w:t>.</w:t>
+      </w:r>
+      <w:r>
+        <w:rPr>
+          <w:sz w:val="24"/>
+        </w:rPr>
+        <w:t xml:space="preserve"> </w:t>
+      </w:r>
+      <w:r>
+        <w:rPr>
+          <w:sz w:val="24"/>
+          <w:highlight w:val="yellow"/>
+        </w:rPr>
+        <w:t xml:space="preserve">(Aqui não seria bom limitar para que o usuário coloque pelo menos </w:t>
+      </w:r>
+      <w:proofErr w:type="gramStart"/>
+      <w:r>
+        <w:rPr>
+          <w:sz w:val="24"/>
+          <w:highlight w:val="yellow"/>
+        </w:rPr>
+        <w:t>3</w:t>
+      </w:r>
+      <w:proofErr w:type="gramEnd"/>
+      <w:r>
+        <w:rPr>
+          <w:sz w:val="24"/>
+          <w:highlight w:val="yellow"/>
+        </w:rPr>
+        <w:t xml:space="preserve"> letras? Se o usuário não colocar nada e e pedir para pesquisar, o que acontece?)</w:t>
       </w:r>
     </w:p>
     <w:p>
@@ -1800,7 +2549,33 @@
         <w:rPr>
           <w:sz w:val="24"/>
         </w:rPr>
-        <w:t>estes equipamentos serão exibidos no campo de listagem (2)</w:t>
+        <w:t>estes equipamentos serão exibidos no campo de listagem (</w:t>
+      </w:r>
+      <w:r>
+        <w:rPr>
+          <w:sz w:val="24"/>
+        </w:rPr>
+        <w:t xml:space="preserve">tela </w:t>
+      </w:r>
+      <w:proofErr w:type="gramStart"/>
+      <w:r>
+        <w:rPr>
+          <w:sz w:val="24"/>
+        </w:rPr>
+        <w:t>1</w:t>
+      </w:r>
+      <w:proofErr w:type="gramEnd"/>
+      <w:r>
+        <w:rPr>
+          <w:sz w:val="24"/>
+        </w:rPr>
+        <w:t xml:space="preserve">, item </w:t>
+      </w:r>
+      <w:r>
+        <w:rPr>
+          <w:sz w:val="24"/>
+        </w:rPr>
+        <w:t>2)</w:t>
       </w:r>
       <w:r>
         <w:rPr>
@@ -1838,13 +2613,6 @@
           <w:sz w:val="24"/>
         </w:rPr>
         <w:t xml:space="preserve"> </w:t>
-      </w:r>
-      <w:r>
-        <w:rPr>
-          <w:sz w:val="24"/>
-          <w:highlight w:val="yellow"/>
-        </w:rPr>
-        <w:t>(Aqui não seria bom limitar para que o usuário coloque pelo menos 3 letras? Se o usuário não colocar nada e e pedir para pesquisar, o que acontece?)</w:t>
       </w:r>
     </w:p>
     <w:p>
@@ -1882,6 +2650,27 @@
     </w:p>
     <w:p>
       <w:pPr>
+        <w:pStyle w:val="PargrafodaLista"/>
+        <w:numPr>
+          <w:ilvl w:val="0"/>
+          <w:numId w:val="27"/>
+        </w:numPr>
+        <w:tabs>
+          <w:tab w:val="left" w:pos="369"/>
+        </w:tabs>
+        <w:rPr>
+          <w:sz w:val="24"/>
+        </w:rPr>
+      </w:pPr>
+      <w:r>
+        <w:rPr>
+          <w:sz w:val="24"/>
+        </w:rPr>
+        <w:t>O caso de uso é finalizado.</w:t>
+      </w:r>
+    </w:p>
+    <w:p>
+      <w:pPr>
         <w:pStyle w:val="Corpodetexto"/>
         <w:spacing w:before="5"/>
         <w:ind w:left="0"/>
@@ -1903,8 +2692,11 @@
     <w:p>
       <w:pPr>
         <w:pStyle w:val="Ttulo1"/>
+        <w:tabs>
+          <w:tab w:val="left" w:pos="1891"/>
+        </w:tabs>
         <w:spacing w:line="274" w:lineRule="exact"/>
-        <w:ind w:left="0"/>
+        <w:ind w:left="2736"/>
       </w:pPr>
     </w:p>
     <w:p>
@@ -1912,14 +2704,23 @@
         <w:pStyle w:val="Corpodetexto"/>
         <w:numPr>
           <w:ilvl w:val="0"/>
-          <w:numId w:val="35"/>
+          <w:numId w:val="39"/>
         </w:numPr>
         <w:spacing w:before="0"/>
-      </w:pPr>
-      <w:r>
+        <w:rPr>
+          <w:b/>
+        </w:rPr>
+      </w:pPr>
+      <w:r>
+        <w:rPr>
+          <w:b/>
+        </w:rPr>
         <w:t xml:space="preserve">Filtrar </w:t>
       </w:r>
       <w:r>
+        <w:rPr>
+          <w:b/>
+        </w:rPr>
         <w:t>por tipo de equipamento</w:t>
       </w:r>
     </w:p>
@@ -1928,10 +2729,10 @@
         <w:pStyle w:val="PargrafodaLista"/>
         <w:numPr>
           <w:ilvl w:val="1"/>
-          <w:numId w:val="35"/>
+          <w:numId w:val="39"/>
         </w:numPr>
         <w:tabs>
-          <w:tab w:val="left" w:pos="567"/>
+          <w:tab w:val="left" w:pos="993"/>
         </w:tabs>
         <w:rPr>
           <w:sz w:val="24"/>
@@ -1953,7 +2754,39 @@
         <w:rPr>
           <w:sz w:val="24"/>
         </w:rPr>
+        <w:t xml:space="preserve"> (tela </w:t>
+      </w:r>
+      <w:proofErr w:type="gramStart"/>
+      <w:r>
+        <w:rPr>
+          <w:sz w:val="24"/>
+        </w:rPr>
+        <w:t>1</w:t>
+      </w:r>
+      <w:proofErr w:type="gramEnd"/>
+      <w:r>
+        <w:rPr>
+          <w:sz w:val="24"/>
+        </w:rPr>
+        <w:t>, item 1)</w:t>
+      </w:r>
+      <w:r>
+        <w:rPr>
+          <w:sz w:val="24"/>
+        </w:rPr>
+        <w:t>, indicando que devem ser retornados todos os equipamentos cadastrados daquele tipo</w:t>
+      </w:r>
+      <w:r>
+        <w:rPr>
+          <w:sz w:val="24"/>
+        </w:rPr>
         <w:t>.</w:t>
+      </w:r>
+      <w:r>
+        <w:rPr>
+          <w:sz w:val="24"/>
+        </w:rPr>
+        <w:t xml:space="preserve"> </w:t>
       </w:r>
     </w:p>
     <w:p>
@@ -1961,10 +2794,10 @@
         <w:pStyle w:val="PargrafodaLista"/>
         <w:numPr>
           <w:ilvl w:val="1"/>
-          <w:numId w:val="35"/>
+          <w:numId w:val="39"/>
         </w:numPr>
         <w:tabs>
-          <w:tab w:val="left" w:pos="567"/>
+          <w:tab w:val="left" w:pos="993"/>
         </w:tabs>
         <w:spacing w:before="55"/>
       </w:pPr>
@@ -1978,11 +2811,1195 @@
         <w:t xml:space="preserve">retorna </w:t>
       </w:r>
       <w:r>
-        <w:t>para o fluxo FP4</w:t>
+        <w:t xml:space="preserve">para o </w:t>
+      </w:r>
+      <w:r>
+        <w:t>passo</w:t>
+      </w:r>
+      <w:r>
+        <w:t xml:space="preserve"> FP4</w:t>
       </w:r>
       <w:r>
         <w:t>.</w:t>
       </w:r>
+    </w:p>
+    <w:p>
+      <w:pPr>
+        <w:pStyle w:val="PargrafodaLista"/>
+        <w:tabs>
+          <w:tab w:val="left" w:pos="993"/>
+        </w:tabs>
+        <w:spacing w:before="55"/>
+        <w:ind w:left="1361" w:firstLine="0"/>
+        <w:rPr>
+          <w:sz w:val="24"/>
+          <w:szCs w:val="24"/>
+        </w:rPr>
+      </w:pPr>
+    </w:p>
+    <w:p>
+      <w:pPr>
+        <w:pStyle w:val="PargrafodaLista"/>
+        <w:numPr>
+          <w:ilvl w:val="0"/>
+          <w:numId w:val="39"/>
+        </w:numPr>
+        <w:tabs>
+          <w:tab w:val="left" w:pos="709"/>
+        </w:tabs>
+        <w:spacing w:before="55"/>
+        <w:rPr>
+          <w:b/>
+          <w:sz w:val="24"/>
+          <w:szCs w:val="24"/>
+        </w:rPr>
+      </w:pPr>
+      <w:r>
+        <w:rPr>
+          <w:b/>
+          <w:sz w:val="24"/>
+          <w:szCs w:val="24"/>
+        </w:rPr>
+        <w:t>Apresentar apenas a listagem inicial</w:t>
+      </w:r>
+    </w:p>
+    <w:p>
+      <w:pPr>
+        <w:pStyle w:val="PargrafodaLista"/>
+        <w:numPr>
+          <w:ilvl w:val="1"/>
+          <w:numId w:val="39"/>
+        </w:numPr>
+        <w:tabs>
+          <w:tab w:val="left" w:pos="993"/>
+        </w:tabs>
+        <w:spacing w:before="55"/>
+        <w:rPr>
+          <w:sz w:val="24"/>
+          <w:szCs w:val="24"/>
+        </w:rPr>
+      </w:pPr>
+      <w:r>
+        <w:rPr>
+          <w:sz w:val="24"/>
+          <w:szCs w:val="24"/>
+        </w:rPr>
+        <w:t>Caso o usuário desej</w:t>
+      </w:r>
+      <w:r>
+        <w:rPr>
+          <w:sz w:val="24"/>
+          <w:szCs w:val="24"/>
+        </w:rPr>
+        <w:t>e</w:t>
+      </w:r>
+      <w:r>
+        <w:rPr>
+          <w:sz w:val="24"/>
+          <w:szCs w:val="24"/>
+        </w:rPr>
+        <w:t xml:space="preserve"> apenas visualizar todos os e</w:t>
+      </w:r>
+      <w:r>
+        <w:rPr>
+          <w:sz w:val="24"/>
+          <w:szCs w:val="24"/>
+        </w:rPr>
+        <w:t>q</w:t>
+      </w:r>
+      <w:r>
+        <w:rPr>
+          <w:sz w:val="24"/>
+          <w:szCs w:val="24"/>
+        </w:rPr>
+        <w:t>u</w:t>
+      </w:r>
+      <w:r>
+        <w:rPr>
+          <w:sz w:val="24"/>
+          <w:szCs w:val="24"/>
+        </w:rPr>
+        <w:t>ipamentos cadastrados, o sistema retorna para o passo FP6.</w:t>
+      </w:r>
+    </w:p>
+    <w:p>
+      <w:pPr>
+        <w:tabs>
+          <w:tab w:val="left" w:pos="993"/>
+        </w:tabs>
+        <w:spacing w:before="55"/>
+      </w:pPr>
+    </w:p>
+    <w:p>
+      <w:pPr>
+        <w:pStyle w:val="Ttulo1"/>
+        <w:spacing w:line="274" w:lineRule="exact"/>
+        <w:rPr>
+          <w:sz w:val="32"/>
+        </w:rPr>
+      </w:pPr>
+      <w:r>
+        <w:br w:type="page"/>
+      </w:r>
+      <w:r>
+        <w:rPr>
+          <w:sz w:val="32"/>
+        </w:rPr>
+        <w:lastRenderedPageBreak/>
+        <w:t>Caso de Uso “</w:t>
+      </w:r>
+      <w:r>
+        <w:rPr>
+          <w:sz w:val="32"/>
+        </w:rPr>
+        <w:t>Ordenar</w:t>
+      </w:r>
+      <w:r>
+        <w:rPr>
+          <w:sz w:val="32"/>
+        </w:rPr>
+        <w:t xml:space="preserve"> Equipamento</w:t>
+      </w:r>
+      <w:r>
+        <w:rPr>
+          <w:sz w:val="32"/>
+        </w:rPr>
+        <w:t>s</w:t>
+      </w:r>
+      <w:r>
+        <w:rPr>
+          <w:sz w:val="32"/>
+        </w:rPr>
+        <w:t>”</w:t>
+      </w:r>
+    </w:p>
+    <w:p>
+      <w:pPr>
+        <w:pStyle w:val="Ttulo1"/>
+        <w:spacing w:line="274" w:lineRule="exact"/>
+      </w:pPr>
+    </w:p>
+    <w:p>
+      <w:pPr>
+        <w:pStyle w:val="Ttulo1"/>
+      </w:pPr>
+      <w:r>
+        <w:t>Pré-Condições:</w:t>
+      </w:r>
+    </w:p>
+    <w:p>
+      <w:pPr>
+        <w:pStyle w:val="Corpodetexto"/>
+        <w:spacing w:before="55" w:line="288" w:lineRule="auto"/>
+        <w:ind w:left="101" w:right="500"/>
+      </w:pPr>
+      <w:r>
+        <w:t>Para o usuário entrar neste caso uso é preciso que antes ele tenha</w:t>
+      </w:r>
+      <w:proofErr w:type="gramStart"/>
+      <w:r>
+        <w:t xml:space="preserve"> </w:t>
+      </w:r>
+      <w:r>
+        <w:t xml:space="preserve"> </w:t>
+      </w:r>
+      <w:proofErr w:type="gramEnd"/>
+      <w:r>
+        <w:t xml:space="preserve">executado </w:t>
+      </w:r>
+      <w:r>
+        <w:t>o caso de uso “</w:t>
+      </w:r>
+      <w:r>
+        <w:t>Pesquisar Equipamentos</w:t>
+      </w:r>
+      <w:r>
+        <w:t>”.</w:t>
+      </w:r>
+    </w:p>
+    <w:p>
+      <w:pPr>
+        <w:pStyle w:val="Corpodetexto"/>
+        <w:spacing w:before="55" w:line="288" w:lineRule="auto"/>
+        <w:ind w:left="101" w:right="500"/>
+      </w:pPr>
+    </w:p>
+    <w:p>
+      <w:pPr>
+        <w:pStyle w:val="Ttulo1"/>
+        <w:spacing w:line="274" w:lineRule="exact"/>
+      </w:pPr>
+      <w:r>
+        <w:t>Fluxo Principal:</w:t>
+      </w:r>
+    </w:p>
+    <w:p>
+      <w:pPr>
+        <w:pStyle w:val="PargrafodaLista"/>
+        <w:numPr>
+          <w:ilvl w:val="0"/>
+          <w:numId w:val="40"/>
+        </w:numPr>
+        <w:tabs>
+          <w:tab w:val="left" w:pos="369"/>
+        </w:tabs>
+        <w:spacing w:before="55"/>
+        <w:rPr>
+          <w:sz w:val="24"/>
+        </w:rPr>
+      </w:pPr>
+      <w:r>
+        <w:rPr>
+          <w:sz w:val="24"/>
+        </w:rPr>
+        <w:t xml:space="preserve">O caso de uso inicia quando o </w:t>
+      </w:r>
+      <w:r>
+        <w:rPr>
+          <w:sz w:val="24"/>
+        </w:rPr>
+        <w:t xml:space="preserve">usuário escolhe alterar a ordenação dos resultados através de um clique em uma das </w:t>
+      </w:r>
+      <w:r>
+        <w:rPr>
+          <w:sz w:val="24"/>
+        </w:rPr>
+        <w:t>seguintes colunas da listagem: “Etiqueta”, “Descrição” ou “Em posse”. Os resultados serão exibidos em ordem alfabética do campo correspondente à coluna escolhida.</w:t>
+      </w:r>
+    </w:p>
+    <w:p>
+      <w:pPr>
+        <w:pStyle w:val="PargrafodaLista"/>
+        <w:numPr>
+          <w:ilvl w:val="0"/>
+          <w:numId w:val="40"/>
+        </w:numPr>
+        <w:tabs>
+          <w:tab w:val="left" w:pos="369"/>
+        </w:tabs>
+        <w:spacing w:before="55"/>
+        <w:rPr>
+          <w:sz w:val="24"/>
+        </w:rPr>
+      </w:pPr>
+      <w:r>
+        <w:rPr>
+          <w:sz w:val="24"/>
+        </w:rPr>
+        <w:t>O caso de uso é finalizado.</w:t>
+      </w:r>
+      <w:r>
+        <w:rPr>
+          <w:sz w:val="24"/>
+        </w:rPr>
+        <w:t xml:space="preserve"> </w:t>
+      </w:r>
+      <w:r>
+        <w:rPr>
+          <w:sz w:val="24"/>
+          <w:highlight w:val="yellow"/>
+        </w:rPr>
+        <w:t>Algo mais?</w:t>
+      </w:r>
+    </w:p>
+    <w:p>
+      <w:pPr>
+        <w:rPr>
+          <w:sz w:val="24"/>
+        </w:rPr>
+      </w:pPr>
+      <w:r>
+        <w:rPr>
+          <w:sz w:val="24"/>
+        </w:rPr>
+        <w:br w:type="page"/>
+      </w:r>
+    </w:p>
+    <w:p>
+      <w:pPr>
+        <w:pStyle w:val="Ttulo1"/>
+        <w:spacing w:line="274" w:lineRule="exact"/>
+        <w:rPr>
+          <w:sz w:val="32"/>
+        </w:rPr>
+      </w:pPr>
+      <w:r>
+        <w:rPr>
+          <w:sz w:val="32"/>
+        </w:rPr>
+        <w:lastRenderedPageBreak/>
+        <w:t>Caso de Uso “</w:t>
+      </w:r>
+      <w:r>
+        <w:rPr>
+          <w:sz w:val="32"/>
+        </w:rPr>
+        <w:t>In</w:t>
+      </w:r>
+      <w:r>
+        <w:rPr>
+          <w:sz w:val="32"/>
+        </w:rPr>
+        <w:t>cluir</w:t>
+      </w:r>
+      <w:r>
+        <w:rPr>
+          <w:sz w:val="32"/>
+        </w:rPr>
+        <w:t>/</w:t>
+      </w:r>
+      <w:r>
+        <w:rPr>
+          <w:sz w:val="32"/>
+        </w:rPr>
+        <w:t>Editar</w:t>
+      </w:r>
+      <w:r>
+        <w:rPr>
+          <w:sz w:val="32"/>
+        </w:rPr>
+        <w:t xml:space="preserve"> Equipamento”</w:t>
+      </w:r>
+    </w:p>
+    <w:p>
+      <w:pPr>
+        <w:pStyle w:val="Ttulo1"/>
+        <w:spacing w:line="274" w:lineRule="exact"/>
+      </w:pPr>
+    </w:p>
+    <w:p>
+      <w:pPr>
+        <w:pStyle w:val="Ttulo1"/>
+      </w:pPr>
+      <w:r>
+        <w:t>Pré-Condições:</w:t>
+      </w:r>
+    </w:p>
+    <w:p>
+      <w:pPr>
+        <w:pStyle w:val="Corpodetexto"/>
+        <w:spacing w:before="55" w:line="288" w:lineRule="auto"/>
+        <w:ind w:left="101" w:right="500"/>
+      </w:pPr>
+      <w:r>
+        <w:t>Para o usuário entrar neste caso uso é preciso que antes ele tenha</w:t>
+      </w:r>
+      <w:proofErr w:type="gramStart"/>
+      <w:r>
+        <w:t xml:space="preserve">  </w:t>
+      </w:r>
+      <w:proofErr w:type="gramEnd"/>
+      <w:r>
+        <w:t>executado o caso de uso “Pesquisar Equipamentos”.</w:t>
+      </w:r>
+    </w:p>
+    <w:p>
+      <w:pPr>
+        <w:pStyle w:val="Corpodetexto"/>
+        <w:spacing w:before="55" w:line="288" w:lineRule="auto"/>
+        <w:ind w:left="101" w:right="500"/>
+      </w:pPr>
+    </w:p>
+    <w:p>
+      <w:pPr>
+        <w:pStyle w:val="Ttulo1"/>
+        <w:spacing w:line="274" w:lineRule="exact"/>
+      </w:pPr>
+      <w:r>
+        <w:t>Fluxo Principal:</w:t>
+      </w:r>
+    </w:p>
+    <w:p>
+      <w:pPr>
+        <w:pStyle w:val="PargrafodaLista"/>
+        <w:numPr>
+          <w:ilvl w:val="0"/>
+          <w:numId w:val="41"/>
+        </w:numPr>
+        <w:tabs>
+          <w:tab w:val="left" w:pos="369"/>
+        </w:tabs>
+        <w:spacing w:before="55"/>
+        <w:rPr>
+          <w:sz w:val="24"/>
+        </w:rPr>
+      </w:pPr>
+      <w:r>
+        <w:rPr>
+          <w:sz w:val="24"/>
+        </w:rPr>
+        <w:t xml:space="preserve">O caso de uso inicia </w:t>
+      </w:r>
+      <w:r>
+        <w:rPr>
+          <w:sz w:val="24"/>
+        </w:rPr>
+        <w:t xml:space="preserve">quando o usuário escolhe a opção “Nova” (tela </w:t>
+      </w:r>
+      <w:proofErr w:type="gramStart"/>
+      <w:r>
+        <w:rPr>
+          <w:sz w:val="24"/>
+        </w:rPr>
+        <w:t>1</w:t>
+      </w:r>
+      <w:proofErr w:type="gramEnd"/>
+      <w:r>
+        <w:rPr>
+          <w:sz w:val="24"/>
+        </w:rPr>
+        <w:t>, item 6)</w:t>
+      </w:r>
+      <w:r>
+        <w:rPr>
+          <w:sz w:val="24"/>
+        </w:rPr>
+        <w:t xml:space="preserve"> [FA1]</w:t>
+      </w:r>
+    </w:p>
+    <w:p>
+      <w:pPr>
+        <w:pStyle w:val="PargrafodaLista"/>
+        <w:numPr>
+          <w:ilvl w:val="0"/>
+          <w:numId w:val="41"/>
+        </w:numPr>
+        <w:tabs>
+          <w:tab w:val="left" w:pos="369"/>
+        </w:tabs>
+        <w:rPr>
+          <w:sz w:val="24"/>
+        </w:rPr>
+      </w:pPr>
+      <w:r>
+        <w:rPr>
+          <w:sz w:val="24"/>
+        </w:rPr>
+        <w:t>O sistema direciona o usuário para a tela In</w:t>
+      </w:r>
+      <w:r>
+        <w:rPr>
+          <w:sz w:val="24"/>
+        </w:rPr>
+        <w:t>cluir</w:t>
+      </w:r>
+      <w:r>
+        <w:rPr>
+          <w:sz w:val="24"/>
+        </w:rPr>
+        <w:t>/</w:t>
+      </w:r>
+      <w:r>
+        <w:rPr>
+          <w:sz w:val="24"/>
+        </w:rPr>
+        <w:t>Editar</w:t>
+      </w:r>
+      <w:r>
+        <w:rPr>
+          <w:sz w:val="24"/>
+        </w:rPr>
+        <w:t xml:space="preserve"> Equipamento (tela </w:t>
+      </w:r>
+      <w:proofErr w:type="gramStart"/>
+      <w:r>
+        <w:rPr>
+          <w:sz w:val="24"/>
+        </w:rPr>
+        <w:t>2</w:t>
+      </w:r>
+      <w:proofErr w:type="gramEnd"/>
+      <w:r>
+        <w:rPr>
+          <w:sz w:val="24"/>
+        </w:rPr>
+        <w:t>)</w:t>
+      </w:r>
+      <w:r>
+        <w:rPr>
+          <w:sz w:val="24"/>
+        </w:rPr>
+        <w:t>.</w:t>
+      </w:r>
+    </w:p>
+    <w:p>
+      <w:pPr>
+        <w:pStyle w:val="PargrafodaLista"/>
+        <w:numPr>
+          <w:ilvl w:val="0"/>
+          <w:numId w:val="41"/>
+        </w:numPr>
+        <w:tabs>
+          <w:tab w:val="left" w:pos="369"/>
+        </w:tabs>
+        <w:rPr>
+          <w:sz w:val="24"/>
+        </w:rPr>
+      </w:pPr>
+      <w:r>
+        <w:rPr>
+          <w:sz w:val="24"/>
+        </w:rPr>
+        <w:t>O usuário informa os dados do equipamento: etiqueta, descrição, tipo (correspondente a todos os tipos de equipamento cadastrados do qual o usuário escolherá apenas um) e tempo máximo (que já virá pré-preenchido com o tempo padrão de posse para aquele tipo de equipamento).</w:t>
+      </w:r>
+      <w:r>
+        <w:rPr>
+          <w:sz w:val="24"/>
+        </w:rPr>
+        <w:t xml:space="preserve"> </w:t>
+      </w:r>
+      <w:r>
+        <w:rPr>
+          <w:sz w:val="24"/>
+        </w:rPr>
+        <w:t>[FA2]</w:t>
+      </w:r>
+    </w:p>
+    <w:p>
+      <w:pPr>
+        <w:pStyle w:val="PargrafodaLista"/>
+        <w:numPr>
+          <w:ilvl w:val="0"/>
+          <w:numId w:val="41"/>
+        </w:numPr>
+        <w:tabs>
+          <w:tab w:val="left" w:pos="369"/>
+        </w:tabs>
+        <w:rPr>
+          <w:sz w:val="24"/>
+        </w:rPr>
+      </w:pPr>
+      <w:r>
+        <w:rPr>
+          <w:sz w:val="24"/>
+        </w:rPr>
+        <w:t xml:space="preserve">O usuário escolhe a opção “Salvar”. </w:t>
+      </w:r>
+      <w:r>
+        <w:rPr>
+          <w:sz w:val="24"/>
+          <w:highlight w:val="yellow"/>
+        </w:rPr>
+        <w:t>(Não será verificado se o equipamento já se encontra cadastrado com a mesma etiqueta</w:t>
+      </w:r>
+      <w:r>
+        <w:rPr>
+          <w:sz w:val="24"/>
+          <w:highlight w:val="yellow"/>
+        </w:rPr>
+        <w:t xml:space="preserve"> ou o me</w:t>
+      </w:r>
+      <w:r>
+        <w:rPr>
+          <w:sz w:val="24"/>
+          <w:highlight w:val="yellow"/>
+        </w:rPr>
+        <w:t>s</w:t>
+      </w:r>
+      <w:r>
+        <w:rPr>
+          <w:sz w:val="24"/>
+          <w:highlight w:val="yellow"/>
+        </w:rPr>
+        <w:t>m</w:t>
+      </w:r>
+      <w:r>
+        <w:rPr>
+          <w:sz w:val="24"/>
+          <w:highlight w:val="yellow"/>
+        </w:rPr>
+        <w:t>o nome?</w:t>
+      </w:r>
+      <w:r>
+        <w:rPr>
+          <w:sz w:val="24"/>
+          <w:highlight w:val="yellow"/>
+        </w:rPr>
+        <w:t xml:space="preserve"> Se sim, não seria o caso de que avisar que já existe o equipamento cadastrado e perguntar se ele não gostaria de alterar no lugar de inserir?</w:t>
+      </w:r>
+      <w:proofErr w:type="gramStart"/>
+      <w:r>
+        <w:rPr>
+          <w:sz w:val="24"/>
+          <w:highlight w:val="yellow"/>
+        </w:rPr>
+        <w:t>)</w:t>
+      </w:r>
+      <w:proofErr w:type="gramEnd"/>
+      <w:r>
+        <w:rPr>
+          <w:sz w:val="24"/>
+        </w:rPr>
+        <w:t xml:space="preserve"> </w:t>
+      </w:r>
+    </w:p>
+    <w:p>
+      <w:pPr>
+        <w:pStyle w:val="PargrafodaLista"/>
+        <w:numPr>
+          <w:ilvl w:val="0"/>
+          <w:numId w:val="41"/>
+        </w:numPr>
+        <w:tabs>
+          <w:tab w:val="left" w:pos="369"/>
+        </w:tabs>
+        <w:rPr>
+          <w:sz w:val="24"/>
+        </w:rPr>
+      </w:pPr>
+      <w:r>
+        <w:rPr>
+          <w:sz w:val="24"/>
+        </w:rPr>
+        <w:t xml:space="preserve">O sistema </w:t>
+      </w:r>
+      <w:r>
+        <w:rPr>
+          <w:sz w:val="24"/>
+        </w:rPr>
+        <w:t>é atualizado com os dados do</w:t>
+      </w:r>
+      <w:r>
+        <w:rPr>
+          <w:sz w:val="24"/>
+        </w:rPr>
+        <w:t xml:space="preserve"> equipamento.</w:t>
+      </w:r>
+    </w:p>
+    <w:p>
+      <w:pPr>
+        <w:pStyle w:val="PargrafodaLista"/>
+        <w:numPr>
+          <w:ilvl w:val="0"/>
+          <w:numId w:val="41"/>
+        </w:numPr>
+        <w:tabs>
+          <w:tab w:val="left" w:pos="369"/>
+        </w:tabs>
+        <w:rPr>
+          <w:sz w:val="24"/>
+        </w:rPr>
+      </w:pPr>
+      <w:r>
+        <w:rPr>
+          <w:sz w:val="24"/>
+        </w:rPr>
+        <w:t>O fluxo retorna para o caso de uso “Pesquisar Equipamento”.</w:t>
+      </w:r>
+    </w:p>
+    <w:p>
+      <w:pPr>
+        <w:pStyle w:val="PargrafodaLista"/>
+        <w:numPr>
+          <w:ilvl w:val="0"/>
+          <w:numId w:val="41"/>
+        </w:numPr>
+        <w:tabs>
+          <w:tab w:val="left" w:pos="369"/>
+        </w:tabs>
+        <w:rPr>
+          <w:sz w:val="24"/>
+        </w:rPr>
+      </w:pPr>
+      <w:r>
+        <w:rPr>
+          <w:sz w:val="24"/>
+        </w:rPr>
+        <w:t>O caso de uso é finalizado</w:t>
+      </w:r>
+      <w:r>
+        <w:rPr>
+          <w:sz w:val="24"/>
+        </w:rPr>
+        <w:t>.</w:t>
+      </w:r>
+    </w:p>
+    <w:p>
+      <w:pPr>
+        <w:pStyle w:val="Corpodetexto"/>
+        <w:spacing w:before="5"/>
+        <w:ind w:left="0"/>
+        <w:rPr>
+          <w:sz w:val="33"/>
+        </w:rPr>
+      </w:pPr>
+    </w:p>
+    <w:p>
+      <w:pPr>
+        <w:pStyle w:val="Ttulo1"/>
+        <w:spacing w:line="274" w:lineRule="exact"/>
+        <w:ind w:left="0"/>
+      </w:pPr>
+      <w:r>
+        <w:t>Fluxos Alternativos:</w:t>
+      </w:r>
+    </w:p>
+    <w:p>
+      <w:pPr>
+        <w:pStyle w:val="Ttulo1"/>
+        <w:tabs>
+          <w:tab w:val="left" w:pos="1891"/>
+        </w:tabs>
+        <w:spacing w:line="274" w:lineRule="exact"/>
+        <w:ind w:left="2736"/>
+      </w:pPr>
+    </w:p>
+    <w:p>
+      <w:pPr>
+        <w:pStyle w:val="Corpodetexto"/>
+        <w:numPr>
+          <w:ilvl w:val="0"/>
+          <w:numId w:val="42"/>
+        </w:numPr>
+        <w:spacing w:before="0"/>
+        <w:rPr>
+          <w:b/>
+        </w:rPr>
+      </w:pPr>
+      <w:r>
+        <w:rPr>
+          <w:b/>
+        </w:rPr>
+        <w:t>Alterar</w:t>
+      </w:r>
+      <w:r>
+        <w:rPr>
+          <w:b/>
+        </w:rPr>
+        <w:t xml:space="preserve"> equipamento</w:t>
+      </w:r>
+    </w:p>
+    <w:p>
+      <w:pPr>
+        <w:pStyle w:val="PargrafodaLista"/>
+        <w:numPr>
+          <w:ilvl w:val="1"/>
+          <w:numId w:val="42"/>
+        </w:numPr>
+        <w:tabs>
+          <w:tab w:val="left" w:pos="993"/>
+        </w:tabs>
+        <w:rPr>
+          <w:sz w:val="24"/>
+        </w:rPr>
+      </w:pPr>
+      <w:r>
+        <w:rPr>
+          <w:sz w:val="24"/>
+        </w:rPr>
+        <w:t>O caso de uso inicia quando o usuário escolhe a opção “</w:t>
+      </w:r>
+      <w:r>
+        <w:rPr>
+          <w:sz w:val="24"/>
+        </w:rPr>
+        <w:t>Editar</w:t>
+      </w:r>
+      <w:r>
+        <w:rPr>
+          <w:sz w:val="24"/>
+        </w:rPr>
+        <w:t>”</w:t>
+      </w:r>
+      <w:r>
+        <w:rPr>
+          <w:sz w:val="24"/>
+        </w:rPr>
+        <w:t xml:space="preserve"> de algum equipamento da listagem</w:t>
+      </w:r>
+      <w:r>
+        <w:rPr>
+          <w:sz w:val="24"/>
+        </w:rPr>
+        <w:t xml:space="preserve"> (tela </w:t>
+      </w:r>
+      <w:proofErr w:type="gramStart"/>
+      <w:r>
+        <w:rPr>
+          <w:sz w:val="24"/>
+        </w:rPr>
+        <w:t>1</w:t>
+      </w:r>
+      <w:proofErr w:type="gramEnd"/>
+      <w:r>
+        <w:rPr>
+          <w:sz w:val="24"/>
+        </w:rPr>
+        <w:t xml:space="preserve">, item </w:t>
+      </w:r>
+      <w:r>
+        <w:rPr>
+          <w:sz w:val="24"/>
+        </w:rPr>
+        <w:t>3).</w:t>
+      </w:r>
+    </w:p>
+    <w:p>
+      <w:pPr>
+        <w:pStyle w:val="PargrafodaLista"/>
+        <w:numPr>
+          <w:ilvl w:val="1"/>
+          <w:numId w:val="42"/>
+        </w:numPr>
+        <w:rPr>
+          <w:sz w:val="24"/>
+        </w:rPr>
+      </w:pPr>
+      <w:r>
+        <w:rPr>
+          <w:sz w:val="24"/>
+        </w:rPr>
+        <w:t>O sistema direciona o usuário para a tela In</w:t>
+      </w:r>
+      <w:r>
+        <w:rPr>
+          <w:sz w:val="24"/>
+        </w:rPr>
+        <w:t>cluir</w:t>
+      </w:r>
+      <w:r>
+        <w:rPr>
+          <w:sz w:val="24"/>
+        </w:rPr>
+        <w:t>/</w:t>
+      </w:r>
+      <w:r>
+        <w:rPr>
+          <w:sz w:val="24"/>
+        </w:rPr>
+        <w:t>Editar</w:t>
+      </w:r>
+      <w:r>
+        <w:rPr>
+          <w:sz w:val="24"/>
+        </w:rPr>
+        <w:t xml:space="preserve"> Equipamento</w:t>
+      </w:r>
+      <w:r>
+        <w:rPr>
+          <w:sz w:val="24"/>
+        </w:rPr>
+        <w:t>, com todos os campos preenchidos com os valores referentes ao equipamento escolhido na listagem</w:t>
+      </w:r>
+      <w:r>
+        <w:rPr>
+          <w:sz w:val="24"/>
+        </w:rPr>
+        <w:t xml:space="preserve"> (tela </w:t>
+      </w:r>
+      <w:proofErr w:type="gramStart"/>
+      <w:r>
+        <w:rPr>
+          <w:sz w:val="24"/>
+        </w:rPr>
+        <w:t>2</w:t>
+      </w:r>
+      <w:proofErr w:type="gramEnd"/>
+      <w:r>
+        <w:rPr>
+          <w:sz w:val="24"/>
+        </w:rPr>
+        <w:t>).</w:t>
+      </w:r>
+      <w:r>
+        <w:rPr>
+          <w:sz w:val="24"/>
+        </w:rPr>
+        <w:t xml:space="preserve"> </w:t>
+      </w:r>
+      <w:r>
+        <w:rPr>
+          <w:sz w:val="24"/>
+        </w:rPr>
+        <w:t>[FA2]</w:t>
+      </w:r>
+    </w:p>
+    <w:p>
+      <w:pPr>
+        <w:pStyle w:val="PargrafodaLista"/>
+        <w:numPr>
+          <w:ilvl w:val="1"/>
+          <w:numId w:val="42"/>
+        </w:numPr>
+        <w:tabs>
+          <w:tab w:val="left" w:pos="993"/>
+        </w:tabs>
+        <w:rPr>
+          <w:sz w:val="24"/>
+        </w:rPr>
+      </w:pPr>
+      <w:r>
+        <w:rPr>
+          <w:sz w:val="24"/>
+        </w:rPr>
+        <w:t xml:space="preserve">O usuário informa os </w:t>
+      </w:r>
+      <w:r>
+        <w:rPr>
+          <w:sz w:val="24"/>
+        </w:rPr>
+        <w:t>altera os dados</w:t>
+      </w:r>
+      <w:r>
+        <w:rPr>
+          <w:sz w:val="24"/>
+        </w:rPr>
+        <w:t xml:space="preserve"> do equipamento.</w:t>
+      </w:r>
+    </w:p>
+    <w:p>
+      <w:pPr>
+        <w:pStyle w:val="PargrafodaLista"/>
+        <w:numPr>
+          <w:ilvl w:val="1"/>
+          <w:numId w:val="42"/>
+        </w:numPr>
+        <w:tabs>
+          <w:tab w:val="left" w:pos="993"/>
+        </w:tabs>
+        <w:rPr>
+          <w:sz w:val="24"/>
+        </w:rPr>
+      </w:pPr>
+      <w:r>
+        <w:rPr>
+          <w:sz w:val="24"/>
+        </w:rPr>
+        <w:t>O usuário escolhe a opção “</w:t>
+      </w:r>
+      <w:r>
+        <w:rPr>
+          <w:sz w:val="24"/>
+        </w:rPr>
+        <w:t>Alterar</w:t>
+      </w:r>
+      <w:r>
+        <w:rPr>
+          <w:sz w:val="24"/>
+        </w:rPr>
+        <w:t>”.</w:t>
+      </w:r>
+    </w:p>
+    <w:p>
+      <w:pPr>
+        <w:pStyle w:val="PargrafodaLista"/>
+        <w:numPr>
+          <w:ilvl w:val="1"/>
+          <w:numId w:val="42"/>
+        </w:numPr>
+        <w:tabs>
+          <w:tab w:val="left" w:pos="993"/>
+        </w:tabs>
+        <w:spacing w:before="55"/>
+      </w:pPr>
+      <w:r>
+        <w:rPr>
+          <w:sz w:val="24"/>
+        </w:rPr>
+        <w:t xml:space="preserve">O sistema </w:t>
+      </w:r>
+      <w:r>
+        <w:t>retorna para o passo FP</w:t>
+      </w:r>
+      <w:r>
+        <w:t>5</w:t>
+      </w:r>
+      <w:r>
+        <w:t>.</w:t>
+      </w:r>
+    </w:p>
+    <w:p>
+      <w:pPr>
+        <w:pStyle w:val="PargrafodaLista"/>
+        <w:tabs>
+          <w:tab w:val="left" w:pos="993"/>
+        </w:tabs>
+        <w:spacing w:before="55"/>
+        <w:ind w:left="1361" w:firstLine="0"/>
+        <w:rPr>
+          <w:sz w:val="24"/>
+          <w:szCs w:val="24"/>
+        </w:rPr>
+      </w:pPr>
+    </w:p>
+    <w:p>
+      <w:pPr>
+        <w:pStyle w:val="PargrafodaLista"/>
+        <w:numPr>
+          <w:ilvl w:val="0"/>
+          <w:numId w:val="42"/>
+        </w:numPr>
+        <w:tabs>
+          <w:tab w:val="left" w:pos="709"/>
+        </w:tabs>
+        <w:spacing w:before="55"/>
+        <w:rPr>
+          <w:b/>
+          <w:sz w:val="24"/>
+          <w:szCs w:val="24"/>
+        </w:rPr>
+      </w:pPr>
+      <w:r>
+        <w:rPr>
+          <w:b/>
+          <w:sz w:val="24"/>
+          <w:szCs w:val="24"/>
+        </w:rPr>
+        <w:t>Cancelar Operação</w:t>
+      </w:r>
+    </w:p>
+    <w:p>
+      <w:pPr>
+        <w:pStyle w:val="PargrafodaLista"/>
+        <w:numPr>
+          <w:ilvl w:val="1"/>
+          <w:numId w:val="42"/>
+        </w:numPr>
+        <w:tabs>
+          <w:tab w:val="left" w:pos="993"/>
+        </w:tabs>
+        <w:spacing w:before="55"/>
+        <w:rPr>
+          <w:sz w:val="24"/>
+          <w:szCs w:val="24"/>
+        </w:rPr>
+      </w:pPr>
+      <w:r>
+        <w:rPr>
+          <w:sz w:val="24"/>
+          <w:szCs w:val="24"/>
+        </w:rPr>
+        <w:t>A qualquer momento, o usuário pode cancelar a operação escolhendo a opção “Cancelar”</w:t>
+      </w:r>
+      <w:r>
+        <w:rPr>
+          <w:sz w:val="24"/>
+          <w:szCs w:val="24"/>
+        </w:rPr>
+        <w:t>.</w:t>
+      </w:r>
+    </w:p>
+    <w:p>
+      <w:pPr>
+        <w:pStyle w:val="PargrafodaLista"/>
+        <w:numPr>
+          <w:ilvl w:val="1"/>
+          <w:numId w:val="42"/>
+        </w:numPr>
+        <w:tabs>
+          <w:tab w:val="left" w:pos="993"/>
+        </w:tabs>
+        <w:spacing w:before="55"/>
+        <w:rPr>
+          <w:sz w:val="24"/>
+          <w:szCs w:val="24"/>
+        </w:rPr>
+      </w:pPr>
+      <w:r>
+        <w:rPr>
+          <w:sz w:val="24"/>
+          <w:szCs w:val="24"/>
+        </w:rPr>
+        <w:t>O sistema confirma a opção respondendo “Sim” ou “Não” à seguinte pergunta: “Você tem certeza de que deseja cancelar esta operação?”.</w:t>
+      </w:r>
+    </w:p>
+    <w:p>
+      <w:pPr>
+        <w:pStyle w:val="PargrafodaLista"/>
+        <w:numPr>
+          <w:ilvl w:val="2"/>
+          <w:numId w:val="42"/>
+        </w:numPr>
+        <w:spacing w:before="55"/>
+        <w:ind w:left="993"/>
+        <w:rPr>
+          <w:sz w:val="24"/>
+          <w:szCs w:val="24"/>
+        </w:rPr>
+      </w:pPr>
+      <w:r>
+        <w:rPr>
+          <w:sz w:val="24"/>
+          <w:szCs w:val="24"/>
+        </w:rPr>
+        <w:t xml:space="preserve">Se </w:t>
+      </w:r>
+      <w:r>
+        <w:rPr>
+          <w:b/>
+          <w:sz w:val="24"/>
+          <w:szCs w:val="24"/>
+        </w:rPr>
+        <w:t>sim</w:t>
+      </w:r>
+      <w:r>
+        <w:rPr>
+          <w:sz w:val="24"/>
+          <w:szCs w:val="24"/>
+        </w:rPr>
+        <w:t xml:space="preserve">, o sistema retorna para o passo FP6. </w:t>
+      </w:r>
+    </w:p>
+    <w:p>
+      <w:pPr>
+        <w:pStyle w:val="PargrafodaLista"/>
+        <w:numPr>
+          <w:ilvl w:val="2"/>
+          <w:numId w:val="42"/>
+        </w:numPr>
+        <w:spacing w:before="55"/>
+        <w:ind w:left="993"/>
+        <w:rPr>
+          <w:sz w:val="24"/>
+          <w:szCs w:val="24"/>
+        </w:rPr>
+      </w:pPr>
+      <w:r>
+        <w:rPr>
+          <w:sz w:val="24"/>
+          <w:szCs w:val="24"/>
+        </w:rPr>
+        <w:t xml:space="preserve">Se </w:t>
+      </w:r>
+      <w:r>
+        <w:rPr>
+          <w:b/>
+          <w:sz w:val="24"/>
+          <w:szCs w:val="24"/>
+        </w:rPr>
+        <w:t>não</w:t>
+      </w:r>
+      <w:r>
+        <w:rPr>
+          <w:sz w:val="24"/>
+          <w:szCs w:val="24"/>
+        </w:rPr>
+        <w:t>, o sistema retorna para o passo FP3.</w:t>
+      </w:r>
+    </w:p>
+    <w:p>
+      <w:pPr>
+        <w:tabs>
+          <w:tab w:val="left" w:pos="993"/>
+        </w:tabs>
+        <w:spacing w:before="55"/>
+        <w:ind w:left="170"/>
+        <w:rPr>
+          <w:sz w:val="24"/>
+          <w:szCs w:val="24"/>
+        </w:rPr>
+      </w:pPr>
+    </w:p>
+    <w:p>
+      <w:pPr>
+        <w:tabs>
+          <w:tab w:val="left" w:pos="369"/>
+        </w:tabs>
+        <w:spacing w:before="55"/>
+        <w:rPr>
+          <w:sz w:val="24"/>
+        </w:rPr>
+      </w:pPr>
     </w:p>
     <w:sectPr>
       <w:pgSz w:w="11920" w:h="16860"/>
@@ -2114,6 +4131,119 @@
     </w:lvl>
   </w:abstractNum>
   <w:abstractNum w:abstractNumId="1">
+    <w:nsid w:val="07C846C1"/>
+    <w:multiLevelType w:val="multilevel"/>
+    <w:tmpl w:val="45DA4B9E"/>
+    <w:lvl w:ilvl="0">
+      <w:start w:val="1"/>
+      <w:numFmt w:val="decimal"/>
+      <w:lvlText w:val="FA%1."/>
+      <w:lvlJc w:val="left"/>
+      <w:pPr>
+        <w:ind w:left="360" w:hanging="360"/>
+      </w:pPr>
+      <w:rPr>
+        <w:rFonts w:hint="default"/>
+      </w:rPr>
+    </w:lvl>
+    <w:lvl w:ilvl="1">
+      <w:start w:val="1"/>
+      <w:numFmt w:val="decimal"/>
+      <w:lvlText w:val="FA%1.%2."/>
+      <w:lvlJc w:val="left"/>
+      <w:pPr>
+        <w:ind w:left="964" w:hanging="794"/>
+      </w:pPr>
+      <w:rPr>
+        <w:rFonts w:hint="default"/>
+      </w:rPr>
+    </w:lvl>
+    <w:lvl w:ilvl="2">
+      <w:start w:val="1"/>
+      <w:numFmt w:val="decimal"/>
+      <w:lvlText w:val="FA%1.%2.%3."/>
+      <w:lvlJc w:val="left"/>
+      <w:pPr>
+        <w:ind w:left="1224" w:hanging="504"/>
+      </w:pPr>
+      <w:rPr>
+        <w:rFonts w:hint="default"/>
+      </w:rPr>
+    </w:lvl>
+    <w:lvl w:ilvl="3">
+      <w:start w:val="1"/>
+      <w:numFmt w:val="decimal"/>
+      <w:lvlText w:val="%1.%2.%3.%4."/>
+      <w:lvlJc w:val="left"/>
+      <w:pPr>
+        <w:ind w:left="1728" w:hanging="648"/>
+      </w:pPr>
+      <w:rPr>
+        <w:rFonts w:hint="default"/>
+      </w:rPr>
+    </w:lvl>
+    <w:lvl w:ilvl="4">
+      <w:start w:val="1"/>
+      <w:numFmt w:val="decimal"/>
+      <w:lvlText w:val="%1.%2.%3.%4.%5."/>
+      <w:lvlJc w:val="left"/>
+      <w:pPr>
+        <w:ind w:left="2232" w:hanging="792"/>
+      </w:pPr>
+      <w:rPr>
+        <w:rFonts w:hint="default"/>
+      </w:rPr>
+    </w:lvl>
+    <w:lvl w:ilvl="5">
+      <w:start w:val="1"/>
+      <w:numFmt w:val="decimal"/>
+      <w:lvlText w:val="%1.%2.%3.%4.%5.%6."/>
+      <w:lvlJc w:val="left"/>
+      <w:pPr>
+        <w:ind w:left="2736" w:hanging="936"/>
+      </w:pPr>
+      <w:rPr>
+        <w:rFonts w:hint="default"/>
+      </w:rPr>
+    </w:lvl>
+    <w:lvl w:ilvl="6">
+      <w:start w:val="1"/>
+      <w:numFmt w:val="decimal"/>
+      <w:lvlText w:val="%1.%2.%3.%4.%5.%6.%7."/>
+      <w:lvlJc w:val="left"/>
+      <w:pPr>
+        <w:ind w:left="3240" w:hanging="1080"/>
+      </w:pPr>
+      <w:rPr>
+        <w:rFonts w:hint="default"/>
+      </w:rPr>
+    </w:lvl>
+    <w:lvl w:ilvl="7">
+      <w:start w:val="1"/>
+      <w:numFmt w:val="decimal"/>
+      <w:lvlText w:val="%1.%2.%3.%4.%5.%6.%7.%8."/>
+      <w:lvlJc w:val="left"/>
+      <w:pPr>
+        <w:ind w:left="3744" w:hanging="1224"/>
+      </w:pPr>
+      <w:rPr>
+        <w:rFonts w:hint="default"/>
+      </w:rPr>
+    </w:lvl>
+    <w:lvl w:ilvl="8">
+      <w:start w:val="1"/>
+      <w:numFmt w:val="decimal"/>
+      <w:lvlText w:val="%1.%2.%3.%4.%5.%6.%7.%8.%9."/>
+      <w:lvlJc w:val="left"/>
+      <w:pPr>
+        <w:ind w:left="4320" w:hanging="1440"/>
+      </w:pPr>
+      <w:rPr>
+        <w:rFonts w:hint="default"/>
+      </w:rPr>
+    </w:lvl>
+  </w:abstractNum>
+  <w:abstractNum w:abstractNumId="2">
     <w:nsid w:val="0912214A"/>
     <w:multiLevelType w:val="hybridMultilevel"/>
     <w:tmpl w:val="AF14012E"/>
@@ -2230,7 +4360,7 @@
       </w:rPr>
     </w:lvl>
   </w:abstractNum>
-  <w:abstractNum w:abstractNumId="2">
+  <w:abstractNum w:abstractNumId="3">
     <w:nsid w:val="128120C5"/>
     <w:multiLevelType w:val="hybridMultilevel"/>
     <w:tmpl w:val="C05AD032"/>
@@ -2347,7 +4477,7 @@
       </w:rPr>
     </w:lvl>
   </w:abstractNum>
-  <w:abstractNum w:abstractNumId="3">
+  <w:abstractNum w:abstractNumId="4">
     <w:nsid w:val="1681051B"/>
     <w:multiLevelType w:val="hybridMultilevel"/>
     <w:tmpl w:val="3E802C4C"/>
@@ -2468,7 +4598,120 @@
       </w:rPr>
     </w:lvl>
   </w:abstractNum>
-  <w:abstractNum w:abstractNumId="4">
+  <w:abstractNum w:abstractNumId="5">
+    <w:nsid w:val="18C02735"/>
+    <w:multiLevelType w:val="multilevel"/>
+    <w:tmpl w:val="E676BCF4"/>
+    <w:lvl w:ilvl="0">
+      <w:start w:val="1"/>
+      <w:numFmt w:val="decimal"/>
+      <w:lvlText w:val="FA%1."/>
+      <w:lvlJc w:val="left"/>
+      <w:pPr>
+        <w:ind w:left="360" w:hanging="360"/>
+      </w:pPr>
+      <w:rPr>
+        <w:rFonts w:hint="default"/>
+      </w:rPr>
+    </w:lvl>
+    <w:lvl w:ilvl="1">
+      <w:start w:val="1"/>
+      <w:numFmt w:val="decimal"/>
+      <w:lvlText w:val="FA%1.%2."/>
+      <w:lvlJc w:val="left"/>
+      <w:pPr>
+        <w:ind w:left="792" w:hanging="432"/>
+      </w:pPr>
+      <w:rPr>
+        <w:rFonts w:hint="default"/>
+      </w:rPr>
+    </w:lvl>
+    <w:lvl w:ilvl="2">
+      <w:start w:val="1"/>
+      <w:numFmt w:val="decimal"/>
+      <w:lvlText w:val="FA%1.%2.%3."/>
+      <w:lvlJc w:val="left"/>
+      <w:pPr>
+        <w:ind w:left="1224" w:hanging="504"/>
+      </w:pPr>
+      <w:rPr>
+        <w:rFonts w:hint="default"/>
+      </w:rPr>
+    </w:lvl>
+    <w:lvl w:ilvl="3">
+      <w:start w:val="1"/>
+      <w:numFmt w:val="decimal"/>
+      <w:lvlText w:val="%1.%2.%3.%4."/>
+      <w:lvlJc w:val="left"/>
+      <w:pPr>
+        <w:ind w:left="1728" w:hanging="648"/>
+      </w:pPr>
+      <w:rPr>
+        <w:rFonts w:hint="default"/>
+      </w:rPr>
+    </w:lvl>
+    <w:lvl w:ilvl="4">
+      <w:start w:val="1"/>
+      <w:numFmt w:val="decimal"/>
+      <w:lvlText w:val="%1.%2.%3.%4.%5."/>
+      <w:lvlJc w:val="left"/>
+      <w:pPr>
+        <w:ind w:left="2232" w:hanging="792"/>
+      </w:pPr>
+      <w:rPr>
+        <w:rFonts w:hint="default"/>
+      </w:rPr>
+    </w:lvl>
+    <w:lvl w:ilvl="5">
+      <w:start w:val="1"/>
+      <w:numFmt w:val="decimal"/>
+      <w:lvlText w:val="%1.%2.%3.%4.%5.%6."/>
+      <w:lvlJc w:val="left"/>
+      <w:pPr>
+        <w:ind w:left="2736" w:hanging="936"/>
+      </w:pPr>
+      <w:rPr>
+        <w:rFonts w:hint="default"/>
+      </w:rPr>
+    </w:lvl>
+    <w:lvl w:ilvl="6">
+      <w:start w:val="1"/>
+      <w:numFmt w:val="decimal"/>
+      <w:lvlText w:val="%1.%2.%3.%4.%5.%6.%7."/>
+      <w:lvlJc w:val="left"/>
+      <w:pPr>
+        <w:ind w:left="3240" w:hanging="1080"/>
+      </w:pPr>
+      <w:rPr>
+        <w:rFonts w:hint="default"/>
+      </w:rPr>
+    </w:lvl>
+    <w:lvl w:ilvl="7">
+      <w:start w:val="1"/>
+      <w:numFmt w:val="decimal"/>
+      <w:lvlText w:val="%1.%2.%3.%4.%5.%6.%7.%8."/>
+      <w:lvlJc w:val="left"/>
+      <w:pPr>
+        <w:ind w:left="3744" w:hanging="1224"/>
+      </w:pPr>
+      <w:rPr>
+        <w:rFonts w:hint="default"/>
+      </w:rPr>
+    </w:lvl>
+    <w:lvl w:ilvl="8">
+      <w:start w:val="1"/>
+      <w:numFmt w:val="decimal"/>
+      <w:lvlText w:val="%1.%2.%3.%4.%5.%6.%7.%8.%9."/>
+      <w:lvlJc w:val="left"/>
+      <w:pPr>
+        <w:ind w:left="4320" w:hanging="1440"/>
+      </w:pPr>
+      <w:rPr>
+        <w:rFonts w:hint="default"/>
+      </w:rPr>
+    </w:lvl>
+  </w:abstractNum>
+  <w:abstractNum w:abstractNumId="6">
     <w:nsid w:val="195D4387"/>
     <w:multiLevelType w:val="hybridMultilevel"/>
     <w:tmpl w:val="AD46FBBA"/>
@@ -2585,7 +4828,7 @@
       </w:rPr>
     </w:lvl>
   </w:abstractNum>
-  <w:abstractNum w:abstractNumId="5">
+  <w:abstractNum w:abstractNumId="7">
     <w:nsid w:val="1D476381"/>
     <w:multiLevelType w:val="hybridMultilevel"/>
     <w:tmpl w:val="4C1C50EE"/>
@@ -2702,7 +4945,7 @@
       </w:rPr>
     </w:lvl>
   </w:abstractNum>
-  <w:abstractNum w:abstractNumId="6">
+  <w:abstractNum w:abstractNumId="8">
     <w:nsid w:val="238258EB"/>
     <w:multiLevelType w:val="hybridMultilevel"/>
     <w:tmpl w:val="FAC8556C"/>
@@ -2819,7 +5062,7 @@
       </w:rPr>
     </w:lvl>
   </w:abstractNum>
-  <w:abstractNum w:abstractNumId="7">
+  <w:abstractNum w:abstractNumId="9">
     <w:nsid w:val="260A0233"/>
     <w:multiLevelType w:val="hybridMultilevel"/>
     <w:tmpl w:val="1196022E"/>
@@ -2937,7 +5180,7 @@
       </w:rPr>
     </w:lvl>
   </w:abstractNum>
-  <w:abstractNum w:abstractNumId="8">
+  <w:abstractNum w:abstractNumId="10">
     <w:nsid w:val="2840660A"/>
     <w:multiLevelType w:val="hybridMultilevel"/>
     <w:tmpl w:val="CD388526"/>
@@ -3060,7 +5303,124 @@
       </w:rPr>
     </w:lvl>
   </w:abstractNum>
-  <w:abstractNum w:abstractNumId="9">
+  <w:abstractNum w:abstractNumId="11">
+    <w:nsid w:val="2A9A0CE0"/>
+    <w:multiLevelType w:val="multilevel"/>
+    <w:tmpl w:val="6030937E"/>
+    <w:lvl w:ilvl="0">
+      <w:start w:val="1"/>
+      <w:numFmt w:val="decimal"/>
+      <w:lvlText w:val="FP%1."/>
+      <w:lvlJc w:val="left"/>
+      <w:pPr>
+        <w:ind w:left="737" w:hanging="637"/>
+      </w:pPr>
+      <w:rPr>
+        <w:rFonts w:ascii="Arial" w:eastAsia="Arial" w:hAnsi="Arial" w:cs="Arial" w:hint="default"/>
+        <w:w w:val="100"/>
+        <w:sz w:val="24"/>
+        <w:szCs w:val="24"/>
+        <w:lang w:val="pt-PT" w:eastAsia="pt-PT" w:bidi="pt-PT"/>
+      </w:rPr>
+    </w:lvl>
+    <w:lvl w:ilvl="1">
+      <w:numFmt w:val="bullet"/>
+      <w:lvlText w:val="•"/>
+      <w:lvlJc w:val="left"/>
+      <w:pPr>
+        <w:ind w:left="1248" w:hanging="268"/>
+      </w:pPr>
+      <w:rPr>
+        <w:rFonts w:hint="default"/>
+        <w:lang w:val="pt-PT" w:eastAsia="pt-PT" w:bidi="pt-PT"/>
+      </w:rPr>
+    </w:lvl>
+    <w:lvl w:ilvl="2">
+      <w:numFmt w:val="bullet"/>
+      <w:lvlText w:val="•"/>
+      <w:lvlJc w:val="left"/>
+      <w:pPr>
+        <w:ind w:left="2136" w:hanging="268"/>
+      </w:pPr>
+      <w:rPr>
+        <w:rFonts w:hint="default"/>
+        <w:lang w:val="pt-PT" w:eastAsia="pt-PT" w:bidi="pt-PT"/>
+      </w:rPr>
+    </w:lvl>
+    <w:lvl w:ilvl="3">
+      <w:numFmt w:val="bullet"/>
+      <w:lvlText w:val="•"/>
+      <w:lvlJc w:val="left"/>
+      <w:pPr>
+        <w:ind w:left="3024" w:hanging="268"/>
+      </w:pPr>
+      <w:rPr>
+        <w:rFonts w:hint="default"/>
+        <w:lang w:val="pt-PT" w:eastAsia="pt-PT" w:bidi="pt-PT"/>
+      </w:rPr>
+    </w:lvl>
+    <w:lvl w:ilvl="4">
+      <w:numFmt w:val="bullet"/>
+      <w:lvlText w:val="•"/>
+      <w:lvlJc w:val="left"/>
+      <w:pPr>
+        <w:ind w:left="3912" w:hanging="268"/>
+      </w:pPr>
+      <w:rPr>
+        <w:rFonts w:hint="default"/>
+        <w:lang w:val="pt-PT" w:eastAsia="pt-PT" w:bidi="pt-PT"/>
+      </w:rPr>
+    </w:lvl>
+    <w:lvl w:ilvl="5">
+      <w:numFmt w:val="bullet"/>
+      <w:lvlText w:val="•"/>
+      <w:lvlJc w:val="left"/>
+      <w:pPr>
+        <w:ind w:left="4800" w:hanging="268"/>
+      </w:pPr>
+      <w:rPr>
+        <w:rFonts w:hint="default"/>
+        <w:lang w:val="pt-PT" w:eastAsia="pt-PT" w:bidi="pt-PT"/>
+      </w:rPr>
+    </w:lvl>
+    <w:lvl w:ilvl="6">
+      <w:numFmt w:val="bullet"/>
+      <w:lvlText w:val="•"/>
+      <w:lvlJc w:val="left"/>
+      <w:pPr>
+        <w:ind w:left="5688" w:hanging="268"/>
+      </w:pPr>
+      <w:rPr>
+        <w:rFonts w:hint="default"/>
+        <w:lang w:val="pt-PT" w:eastAsia="pt-PT" w:bidi="pt-PT"/>
+      </w:rPr>
+    </w:lvl>
+    <w:lvl w:ilvl="7">
+      <w:numFmt w:val="bullet"/>
+      <w:lvlText w:val="•"/>
+      <w:lvlJc w:val="left"/>
+      <w:pPr>
+        <w:ind w:left="6576" w:hanging="268"/>
+      </w:pPr>
+      <w:rPr>
+        <w:rFonts w:hint="default"/>
+        <w:lang w:val="pt-PT" w:eastAsia="pt-PT" w:bidi="pt-PT"/>
+      </w:rPr>
+    </w:lvl>
+    <w:lvl w:ilvl="8">
+      <w:numFmt w:val="bullet"/>
+      <w:lvlText w:val="•"/>
+      <w:lvlJc w:val="left"/>
+      <w:pPr>
+        <w:ind w:left="7464" w:hanging="268"/>
+      </w:pPr>
+      <w:rPr>
+        <w:rFonts w:hint="default"/>
+        <w:lang w:val="pt-PT" w:eastAsia="pt-PT" w:bidi="pt-PT"/>
+      </w:rPr>
+    </w:lvl>
+  </w:abstractNum>
+  <w:abstractNum w:abstractNumId="12">
     <w:nsid w:val="2BFB73AA"/>
     <w:multiLevelType w:val="hybridMultilevel"/>
     <w:tmpl w:val="159A211C"/>
@@ -3152,17 +5512,17 @@
       </w:pPr>
     </w:lvl>
   </w:abstractNum>
-  <w:abstractNum w:abstractNumId="10">
+  <w:abstractNum w:abstractNumId="13">
     <w:nsid w:val="30700842"/>
-    <w:multiLevelType w:val="hybridMultilevel"/>
-    <w:tmpl w:val="EBEE8A46"/>
-    <w:lvl w:ilvl="0" w:tplc="4022C94C">
+    <w:multiLevelType w:val="multilevel"/>
+    <w:tmpl w:val="6030937E"/>
+    <w:lvl w:ilvl="0">
       <w:start w:val="1"/>
       <w:numFmt w:val="decimal"/>
       <w:lvlText w:val="FP%1."/>
       <w:lvlJc w:val="left"/>
       <w:pPr>
-        <w:ind w:left="368" w:hanging="268"/>
+        <w:ind w:left="737" w:hanging="637"/>
       </w:pPr>
       <w:rPr>
         <w:rFonts w:ascii="Arial" w:eastAsia="Arial" w:hAnsi="Arial" w:cs="Arial" w:hint="default"/>
@@ -3172,7 +5532,7 @@
         <w:lang w:val="pt-PT" w:eastAsia="pt-PT" w:bidi="pt-PT"/>
       </w:rPr>
     </w:lvl>
-    <w:lvl w:ilvl="1" w:tplc="C4188482">
+    <w:lvl w:ilvl="1">
       <w:numFmt w:val="bullet"/>
       <w:lvlText w:val="•"/>
       <w:lvlJc w:val="left"/>
@@ -3184,7 +5544,7 @@
         <w:lang w:val="pt-PT" w:eastAsia="pt-PT" w:bidi="pt-PT"/>
       </w:rPr>
     </w:lvl>
-    <w:lvl w:ilvl="2" w:tplc="03B0C758">
+    <w:lvl w:ilvl="2">
       <w:numFmt w:val="bullet"/>
       <w:lvlText w:val="•"/>
       <w:lvlJc w:val="left"/>
@@ -3196,7 +5556,7 @@
         <w:lang w:val="pt-PT" w:eastAsia="pt-PT" w:bidi="pt-PT"/>
       </w:rPr>
     </w:lvl>
-    <w:lvl w:ilvl="3" w:tplc="F9EA3C72">
+    <w:lvl w:ilvl="3">
       <w:numFmt w:val="bullet"/>
       <w:lvlText w:val="•"/>
       <w:lvlJc w:val="left"/>
@@ -3208,7 +5568,7 @@
         <w:lang w:val="pt-PT" w:eastAsia="pt-PT" w:bidi="pt-PT"/>
       </w:rPr>
     </w:lvl>
-    <w:lvl w:ilvl="4" w:tplc="5B70406E">
+    <w:lvl w:ilvl="4">
       <w:numFmt w:val="bullet"/>
       <w:lvlText w:val="•"/>
       <w:lvlJc w:val="left"/>
@@ -3220,7 +5580,7 @@
         <w:lang w:val="pt-PT" w:eastAsia="pt-PT" w:bidi="pt-PT"/>
       </w:rPr>
     </w:lvl>
-    <w:lvl w:ilvl="5" w:tplc="257E96A0">
+    <w:lvl w:ilvl="5">
       <w:numFmt w:val="bullet"/>
       <w:lvlText w:val="•"/>
       <w:lvlJc w:val="left"/>
@@ -3232,7 +5592,7 @@
         <w:lang w:val="pt-PT" w:eastAsia="pt-PT" w:bidi="pt-PT"/>
       </w:rPr>
     </w:lvl>
-    <w:lvl w:ilvl="6" w:tplc="ED9C3AA4">
+    <w:lvl w:ilvl="6">
       <w:numFmt w:val="bullet"/>
       <w:lvlText w:val="•"/>
       <w:lvlJc w:val="left"/>
@@ -3244,7 +5604,7 @@
         <w:lang w:val="pt-PT" w:eastAsia="pt-PT" w:bidi="pt-PT"/>
       </w:rPr>
     </w:lvl>
-    <w:lvl w:ilvl="7" w:tplc="278C7FA2">
+    <w:lvl w:ilvl="7">
       <w:numFmt w:val="bullet"/>
       <w:lvlText w:val="•"/>
       <w:lvlJc w:val="left"/>
@@ -3256,7 +5616,7 @@
         <w:lang w:val="pt-PT" w:eastAsia="pt-PT" w:bidi="pt-PT"/>
       </w:rPr>
     </w:lvl>
-    <w:lvl w:ilvl="8" w:tplc="D3561B6E">
+    <w:lvl w:ilvl="8">
       <w:numFmt w:val="bullet"/>
       <w:lvlText w:val="•"/>
       <w:lvlJc w:val="left"/>
@@ -3269,7 +5629,7 @@
       </w:rPr>
     </w:lvl>
   </w:abstractNum>
-  <w:abstractNum w:abstractNumId="11">
+  <w:abstractNum w:abstractNumId="14">
     <w:nsid w:val="30D05974"/>
     <w:multiLevelType w:val="hybridMultilevel"/>
     <w:tmpl w:val="E0907F52"/>
@@ -3386,7 +5746,7 @@
       </w:rPr>
     </w:lvl>
   </w:abstractNum>
-  <w:abstractNum w:abstractNumId="12">
+  <w:abstractNum w:abstractNumId="15">
     <w:nsid w:val="32285D5F"/>
     <w:multiLevelType w:val="hybridMultilevel"/>
     <w:tmpl w:val="A7642A9C"/>
@@ -3504,7 +5864,120 @@
       </w:rPr>
     </w:lvl>
   </w:abstractNum>
-  <w:abstractNum w:abstractNumId="13">
+  <w:abstractNum w:abstractNumId="16">
+    <w:nsid w:val="333771DA"/>
+    <w:multiLevelType w:val="multilevel"/>
+    <w:tmpl w:val="45DA4B9E"/>
+    <w:lvl w:ilvl="0">
+      <w:start w:val="1"/>
+      <w:numFmt w:val="decimal"/>
+      <w:lvlText w:val="FA%1."/>
+      <w:lvlJc w:val="left"/>
+      <w:pPr>
+        <w:ind w:left="360" w:hanging="360"/>
+      </w:pPr>
+      <w:rPr>
+        <w:rFonts w:hint="default"/>
+      </w:rPr>
+    </w:lvl>
+    <w:lvl w:ilvl="1">
+      <w:start w:val="1"/>
+      <w:numFmt w:val="decimal"/>
+      <w:lvlText w:val="FA%1.%2."/>
+      <w:lvlJc w:val="left"/>
+      <w:pPr>
+        <w:ind w:left="964" w:hanging="794"/>
+      </w:pPr>
+      <w:rPr>
+        <w:rFonts w:hint="default"/>
+      </w:rPr>
+    </w:lvl>
+    <w:lvl w:ilvl="2">
+      <w:start w:val="1"/>
+      <w:numFmt w:val="decimal"/>
+      <w:lvlText w:val="FA%1.%2.%3."/>
+      <w:lvlJc w:val="left"/>
+      <w:pPr>
+        <w:ind w:left="1224" w:hanging="504"/>
+      </w:pPr>
+      <w:rPr>
+        <w:rFonts w:hint="default"/>
+      </w:rPr>
+    </w:lvl>
+    <w:lvl w:ilvl="3">
+      <w:start w:val="1"/>
+      <w:numFmt w:val="decimal"/>
+      <w:lvlText w:val="%1.%2.%3.%4."/>
+      <w:lvlJc w:val="left"/>
+      <w:pPr>
+        <w:ind w:left="1728" w:hanging="648"/>
+      </w:pPr>
+      <w:rPr>
+        <w:rFonts w:hint="default"/>
+      </w:rPr>
+    </w:lvl>
+    <w:lvl w:ilvl="4">
+      <w:start w:val="1"/>
+      <w:numFmt w:val="decimal"/>
+      <w:lvlText w:val="%1.%2.%3.%4.%5."/>
+      <w:lvlJc w:val="left"/>
+      <w:pPr>
+        <w:ind w:left="2232" w:hanging="792"/>
+      </w:pPr>
+      <w:rPr>
+        <w:rFonts w:hint="default"/>
+      </w:rPr>
+    </w:lvl>
+    <w:lvl w:ilvl="5">
+      <w:start w:val="1"/>
+      <w:numFmt w:val="decimal"/>
+      <w:lvlText w:val="%1.%2.%3.%4.%5.%6."/>
+      <w:lvlJc w:val="left"/>
+      <w:pPr>
+        <w:ind w:left="2736" w:hanging="936"/>
+      </w:pPr>
+      <w:rPr>
+        <w:rFonts w:hint="default"/>
+      </w:rPr>
+    </w:lvl>
+    <w:lvl w:ilvl="6">
+      <w:start w:val="1"/>
+      <w:numFmt w:val="decimal"/>
+      <w:lvlText w:val="%1.%2.%3.%4.%5.%6.%7."/>
+      <w:lvlJc w:val="left"/>
+      <w:pPr>
+        <w:ind w:left="3240" w:hanging="1080"/>
+      </w:pPr>
+      <w:rPr>
+        <w:rFonts w:hint="default"/>
+      </w:rPr>
+    </w:lvl>
+    <w:lvl w:ilvl="7">
+      <w:start w:val="1"/>
+      <w:numFmt w:val="decimal"/>
+      <w:lvlText w:val="%1.%2.%3.%4.%5.%6.%7.%8."/>
+      <w:lvlJc w:val="left"/>
+      <w:pPr>
+        <w:ind w:left="3744" w:hanging="1224"/>
+      </w:pPr>
+      <w:rPr>
+        <w:rFonts w:hint="default"/>
+      </w:rPr>
+    </w:lvl>
+    <w:lvl w:ilvl="8">
+      <w:start w:val="1"/>
+      <w:numFmt w:val="decimal"/>
+      <w:lvlText w:val="%1.%2.%3.%4.%5.%6.%7.%8.%9."/>
+      <w:lvlJc w:val="left"/>
+      <w:pPr>
+        <w:ind w:left="4320" w:hanging="1440"/>
+      </w:pPr>
+      <w:rPr>
+        <w:rFonts w:hint="default"/>
+      </w:rPr>
+    </w:lvl>
+  </w:abstractNum>
+  <w:abstractNum w:abstractNumId="17">
     <w:nsid w:val="38EF6416"/>
     <w:multiLevelType w:val="hybridMultilevel"/>
     <w:tmpl w:val="F4DEB49A"/>
@@ -3627,7 +6100,7 @@
       </w:rPr>
     </w:lvl>
   </w:abstractNum>
-  <w:abstractNum w:abstractNumId="14">
+  <w:abstractNum w:abstractNumId="18">
     <w:nsid w:val="418A1D46"/>
     <w:multiLevelType w:val="hybridMultilevel"/>
     <w:tmpl w:val="568A458E"/>
@@ -3745,7 +6218,7 @@
       </w:rPr>
     </w:lvl>
   </w:abstractNum>
-  <w:abstractNum w:abstractNumId="15">
+  <w:abstractNum w:abstractNumId="19">
     <w:nsid w:val="45046B5A"/>
     <w:multiLevelType w:val="hybridMultilevel"/>
     <w:tmpl w:val="639CB6FA"/>
@@ -3863,7 +6336,7 @@
       </w:rPr>
     </w:lvl>
   </w:abstractNum>
-  <w:abstractNum w:abstractNumId="16">
+  <w:abstractNum w:abstractNumId="20">
     <w:nsid w:val="49212CD4"/>
     <w:multiLevelType w:val="hybridMultilevel"/>
     <w:tmpl w:val="171CF154"/>
@@ -3980,7 +6453,7 @@
       </w:rPr>
     </w:lvl>
   </w:abstractNum>
-  <w:abstractNum w:abstractNumId="17">
+  <w:abstractNum w:abstractNumId="21">
     <w:nsid w:val="4A4A2C34"/>
     <w:multiLevelType w:val="multilevel"/>
     <w:tmpl w:val="E676BCF4"/>
@@ -4093,7 +6566,7 @@
       </w:rPr>
     </w:lvl>
   </w:abstractNum>
-  <w:abstractNum w:abstractNumId="18">
+  <w:abstractNum w:abstractNumId="22">
     <w:nsid w:val="4B9443CD"/>
     <w:multiLevelType w:val="hybridMultilevel"/>
     <w:tmpl w:val="C64E2F08"/>
@@ -4210,7 +6683,7 @@
       </w:rPr>
     </w:lvl>
   </w:abstractNum>
-  <w:abstractNum w:abstractNumId="19">
+  <w:abstractNum w:abstractNumId="23">
     <w:nsid w:val="518223AD"/>
     <w:multiLevelType w:val="hybridMultilevel"/>
     <w:tmpl w:val="A294B156"/>
@@ -4327,7 +6800,7 @@
       </w:rPr>
     </w:lvl>
   </w:abstractNum>
-  <w:abstractNum w:abstractNumId="20">
+  <w:abstractNum w:abstractNumId="24">
     <w:nsid w:val="52740171"/>
     <w:multiLevelType w:val="hybridMultilevel"/>
     <w:tmpl w:val="D08E8BB4"/>
@@ -4444,7 +6917,7 @@
       </w:rPr>
     </w:lvl>
   </w:abstractNum>
-  <w:abstractNum w:abstractNumId="21">
+  <w:abstractNum w:abstractNumId="25">
     <w:nsid w:val="5299052F"/>
     <w:multiLevelType w:val="hybridMultilevel"/>
     <w:tmpl w:val="F2346166"/>
@@ -4562,7 +7035,7 @@
       </w:rPr>
     </w:lvl>
   </w:abstractNum>
-  <w:abstractNum w:abstractNumId="22">
+  <w:abstractNum w:abstractNumId="26">
     <w:nsid w:val="5C334E37"/>
     <w:multiLevelType w:val="hybridMultilevel"/>
     <w:tmpl w:val="B1384E60"/>
@@ -4679,7 +7152,7 @@
       </w:rPr>
     </w:lvl>
   </w:abstractNum>
-  <w:abstractNum w:abstractNumId="23">
+  <w:abstractNum w:abstractNumId="27">
     <w:nsid w:val="63D23652"/>
     <w:multiLevelType w:val="hybridMultilevel"/>
     <w:tmpl w:val="67861058"/>
@@ -4796,7 +7269,7 @@
       </w:rPr>
     </w:lvl>
   </w:abstractNum>
-  <w:abstractNum w:abstractNumId="24">
+  <w:abstractNum w:abstractNumId="28">
     <w:nsid w:val="69B938F4"/>
     <w:multiLevelType w:val="multilevel"/>
     <w:tmpl w:val="E676BCF4"/>
@@ -4909,7 +7382,7 @@
       </w:rPr>
     </w:lvl>
   </w:abstractNum>
-  <w:abstractNum w:abstractNumId="25">
+  <w:abstractNum w:abstractNumId="29">
     <w:nsid w:val="6B492819"/>
     <w:multiLevelType w:val="hybridMultilevel"/>
     <w:tmpl w:val="08E8EF2C"/>
@@ -5030,7 +7503,7 @@
       </w:rPr>
     </w:lvl>
   </w:abstractNum>
-  <w:abstractNum w:abstractNumId="26">
+  <w:abstractNum w:abstractNumId="30">
     <w:nsid w:val="6C1C39CF"/>
     <w:multiLevelType w:val="hybridMultilevel"/>
     <w:tmpl w:val="F2EC083E"/>
@@ -5148,7 +7621,124 @@
       </w:rPr>
     </w:lvl>
   </w:abstractNum>
-  <w:abstractNum w:abstractNumId="27">
+  <w:abstractNum w:abstractNumId="31">
+    <w:nsid w:val="70181B05"/>
+    <w:multiLevelType w:val="multilevel"/>
+    <w:tmpl w:val="6030937E"/>
+    <w:lvl w:ilvl="0">
+      <w:start w:val="1"/>
+      <w:numFmt w:val="decimal"/>
+      <w:lvlText w:val="FP%1."/>
+      <w:lvlJc w:val="left"/>
+      <w:pPr>
+        <w:ind w:left="737" w:hanging="637"/>
+      </w:pPr>
+      <w:rPr>
+        <w:rFonts w:ascii="Arial" w:eastAsia="Arial" w:hAnsi="Arial" w:cs="Arial" w:hint="default"/>
+        <w:w w:val="100"/>
+        <w:sz w:val="24"/>
+        <w:szCs w:val="24"/>
+        <w:lang w:val="pt-PT" w:eastAsia="pt-PT" w:bidi="pt-PT"/>
+      </w:rPr>
+    </w:lvl>
+    <w:lvl w:ilvl="1">
+      <w:numFmt w:val="bullet"/>
+      <w:lvlText w:val="•"/>
+      <w:lvlJc w:val="left"/>
+      <w:pPr>
+        <w:ind w:left="1248" w:hanging="268"/>
+      </w:pPr>
+      <w:rPr>
+        <w:rFonts w:hint="default"/>
+        <w:lang w:val="pt-PT" w:eastAsia="pt-PT" w:bidi="pt-PT"/>
+      </w:rPr>
+    </w:lvl>
+    <w:lvl w:ilvl="2">
+      <w:numFmt w:val="bullet"/>
+      <w:lvlText w:val="•"/>
+      <w:lvlJc w:val="left"/>
+      <w:pPr>
+        <w:ind w:left="2136" w:hanging="268"/>
+      </w:pPr>
+      <w:rPr>
+        <w:rFonts w:hint="default"/>
+        <w:lang w:val="pt-PT" w:eastAsia="pt-PT" w:bidi="pt-PT"/>
+      </w:rPr>
+    </w:lvl>
+    <w:lvl w:ilvl="3">
+      <w:numFmt w:val="bullet"/>
+      <w:lvlText w:val="•"/>
+      <w:lvlJc w:val="left"/>
+      <w:pPr>
+        <w:ind w:left="3024" w:hanging="268"/>
+      </w:pPr>
+      <w:rPr>
+        <w:rFonts w:hint="default"/>
+        <w:lang w:val="pt-PT" w:eastAsia="pt-PT" w:bidi="pt-PT"/>
+      </w:rPr>
+    </w:lvl>
+    <w:lvl w:ilvl="4">
+      <w:numFmt w:val="bullet"/>
+      <w:lvlText w:val="•"/>
+      <w:lvlJc w:val="left"/>
+      <w:pPr>
+        <w:ind w:left="3912" w:hanging="268"/>
+      </w:pPr>
+      <w:rPr>
+        <w:rFonts w:hint="default"/>
+        <w:lang w:val="pt-PT" w:eastAsia="pt-PT" w:bidi="pt-PT"/>
+      </w:rPr>
+    </w:lvl>
+    <w:lvl w:ilvl="5">
+      <w:numFmt w:val="bullet"/>
+      <w:lvlText w:val="•"/>
+      <w:lvlJc w:val="left"/>
+      <w:pPr>
+        <w:ind w:left="4800" w:hanging="268"/>
+      </w:pPr>
+      <w:rPr>
+        <w:rFonts w:hint="default"/>
+        <w:lang w:val="pt-PT" w:eastAsia="pt-PT" w:bidi="pt-PT"/>
+      </w:rPr>
+    </w:lvl>
+    <w:lvl w:ilvl="6">
+      <w:numFmt w:val="bullet"/>
+      <w:lvlText w:val="•"/>
+      <w:lvlJc w:val="left"/>
+      <w:pPr>
+        <w:ind w:left="5688" w:hanging="268"/>
+      </w:pPr>
+      <w:rPr>
+        <w:rFonts w:hint="default"/>
+        <w:lang w:val="pt-PT" w:eastAsia="pt-PT" w:bidi="pt-PT"/>
+      </w:rPr>
+    </w:lvl>
+    <w:lvl w:ilvl="7">
+      <w:numFmt w:val="bullet"/>
+      <w:lvlText w:val="•"/>
+      <w:lvlJc w:val="left"/>
+      <w:pPr>
+        <w:ind w:left="6576" w:hanging="268"/>
+      </w:pPr>
+      <w:rPr>
+        <w:rFonts w:hint="default"/>
+        <w:lang w:val="pt-PT" w:eastAsia="pt-PT" w:bidi="pt-PT"/>
+      </w:rPr>
+    </w:lvl>
+    <w:lvl w:ilvl="8">
+      <w:numFmt w:val="bullet"/>
+      <w:lvlText w:val="•"/>
+      <w:lvlJc w:val="left"/>
+      <w:pPr>
+        <w:ind w:left="7464" w:hanging="268"/>
+      </w:pPr>
+      <w:rPr>
+        <w:rFonts w:hint="default"/>
+        <w:lang w:val="pt-PT" w:eastAsia="pt-PT" w:bidi="pt-PT"/>
+      </w:rPr>
+    </w:lvl>
+  </w:abstractNum>
+  <w:abstractNum w:abstractNumId="32">
     <w:nsid w:val="7066533A"/>
     <w:multiLevelType w:val="hybridMultilevel"/>
     <w:tmpl w:val="4276098C"/>
@@ -5265,7 +7855,7 @@
       </w:rPr>
     </w:lvl>
   </w:abstractNum>
-  <w:abstractNum w:abstractNumId="28">
+  <w:abstractNum w:abstractNumId="33">
     <w:nsid w:val="70DF68CD"/>
     <w:multiLevelType w:val="hybridMultilevel"/>
     <w:tmpl w:val="B4D60848"/>
@@ -5386,7 +7976,7 @@
       </w:rPr>
     </w:lvl>
   </w:abstractNum>
-  <w:abstractNum w:abstractNumId="29">
+  <w:abstractNum w:abstractNumId="34">
     <w:nsid w:val="71E52ABB"/>
     <w:multiLevelType w:val="hybridMultilevel"/>
     <w:tmpl w:val="2292BF6E"/>
@@ -5504,7 +8094,7 @@
       </w:rPr>
     </w:lvl>
   </w:abstractNum>
-  <w:abstractNum w:abstractNumId="30">
+  <w:abstractNum w:abstractNumId="35">
     <w:nsid w:val="73125630"/>
     <w:multiLevelType w:val="hybridMultilevel"/>
     <w:tmpl w:val="62D4DFB6"/>
@@ -5621,7 +8211,7 @@
       </w:rPr>
     </w:lvl>
   </w:abstractNum>
-  <w:abstractNum w:abstractNumId="31">
+  <w:abstractNum w:abstractNumId="36">
     <w:nsid w:val="76C82053"/>
     <w:multiLevelType w:val="hybridMultilevel"/>
     <w:tmpl w:val="7E167398"/>
@@ -5738,7 +8328,7 @@
       </w:rPr>
     </w:lvl>
   </w:abstractNum>
-  <w:abstractNum w:abstractNumId="32">
+  <w:abstractNum w:abstractNumId="37">
     <w:nsid w:val="77A24DDC"/>
     <w:multiLevelType w:val="hybridMultilevel"/>
     <w:tmpl w:val="B1661CFE"/>
@@ -5836,7 +8426,7 @@
       </w:pPr>
     </w:lvl>
   </w:abstractNum>
-  <w:abstractNum w:abstractNumId="33">
+  <w:abstractNum w:abstractNumId="38">
     <w:nsid w:val="78187756"/>
     <w:multiLevelType w:val="hybridMultilevel"/>
     <w:tmpl w:val="E544E518"/>
@@ -5953,7 +8543,120 @@
       </w:rPr>
     </w:lvl>
   </w:abstractNum>
-  <w:abstractNum w:abstractNumId="34">
+  <w:abstractNum w:abstractNumId="39">
+    <w:nsid w:val="7A8F14B6"/>
+    <w:multiLevelType w:val="hybridMultilevel"/>
+    <w:tmpl w:val="9FC831E8"/>
+    <w:lvl w:ilvl="0" w:tplc="04160001">
+      <w:start w:val="1"/>
+      <w:numFmt w:val="bullet"/>
+      <w:lvlText w:val=""/>
+      <w:lvlJc w:val="left"/>
+      <w:pPr>
+        <w:ind w:left="821" w:hanging="360"/>
+      </w:pPr>
+      <w:rPr>
+        <w:rFonts w:ascii="Symbol" w:hAnsi="Symbol" w:hint="default"/>
+      </w:rPr>
+    </w:lvl>
+    <w:lvl w:ilvl="1" w:tplc="04160003" w:tentative="1">
+      <w:start w:val="1"/>
+      <w:numFmt w:val="bullet"/>
+      <w:lvlText w:val="o"/>
+      <w:lvlJc w:val="left"/>
+      <w:pPr>
+        <w:ind w:left="1541" w:hanging="360"/>
+      </w:pPr>
+      <w:rPr>
+        <w:rFonts w:ascii="Courier New" w:hAnsi="Courier New" w:cs="Courier New" w:hint="default"/>
+      </w:rPr>
+    </w:lvl>
+    <w:lvl w:ilvl="2" w:tplc="04160005" w:tentative="1">
+      <w:start w:val="1"/>
+      <w:numFmt w:val="bullet"/>
+      <w:lvlText w:val=""/>
+      <w:lvlJc w:val="left"/>
+      <w:pPr>
+        <w:ind w:left="2261" w:hanging="360"/>
+      </w:pPr>
+      <w:rPr>
+        <w:rFonts w:ascii="Wingdings" w:hAnsi="Wingdings" w:hint="default"/>
+      </w:rPr>
+    </w:lvl>
+    <w:lvl w:ilvl="3" w:tplc="04160001" w:tentative="1">
+      <w:start w:val="1"/>
+      <w:numFmt w:val="bullet"/>
+      <w:lvlText w:val=""/>
+      <w:lvlJc w:val="left"/>
+      <w:pPr>
+        <w:ind w:left="2981" w:hanging="360"/>
+      </w:pPr>
+      <w:rPr>
+        <w:rFonts w:ascii="Symbol" w:hAnsi="Symbol" w:hint="default"/>
+      </w:rPr>
+    </w:lvl>
+    <w:lvl w:ilvl="4" w:tplc="04160003" w:tentative="1">
+      <w:start w:val="1"/>
+      <w:numFmt w:val="bullet"/>
+      <w:lvlText w:val="o"/>
+      <w:lvlJc w:val="left"/>
+      <w:pPr>
+        <w:ind w:left="3701" w:hanging="360"/>
+      </w:pPr>
+      <w:rPr>
+        <w:rFonts w:ascii="Courier New" w:hAnsi="Courier New" w:cs="Courier New" w:hint="default"/>
+      </w:rPr>
+    </w:lvl>
+    <w:lvl w:ilvl="5" w:tplc="04160005" w:tentative="1">
+      <w:start w:val="1"/>
+      <w:numFmt w:val="bullet"/>
+      <w:lvlText w:val=""/>
+      <w:lvlJc w:val="left"/>
+      <w:pPr>
+        <w:ind w:left="4421" w:hanging="360"/>
+      </w:pPr>
+      <w:rPr>
+        <w:rFonts w:ascii="Wingdings" w:hAnsi="Wingdings" w:hint="default"/>
+      </w:rPr>
+    </w:lvl>
+    <w:lvl w:ilvl="6" w:tplc="04160001" w:tentative="1">
+      <w:start w:val="1"/>
+      <w:numFmt w:val="bullet"/>
+      <w:lvlText w:val=""/>
+      <w:lvlJc w:val="left"/>
+      <w:pPr>
+        <w:ind w:left="5141" w:hanging="360"/>
+      </w:pPr>
+      <w:rPr>
+        <w:rFonts w:ascii="Symbol" w:hAnsi="Symbol" w:hint="default"/>
+      </w:rPr>
+    </w:lvl>
+    <w:lvl w:ilvl="7" w:tplc="04160003" w:tentative="1">
+      <w:start w:val="1"/>
+      <w:numFmt w:val="bullet"/>
+      <w:lvlText w:val="o"/>
+      <w:lvlJc w:val="left"/>
+      <w:pPr>
+        <w:ind w:left="5861" w:hanging="360"/>
+      </w:pPr>
+      <w:rPr>
+        <w:rFonts w:ascii="Courier New" w:hAnsi="Courier New" w:cs="Courier New" w:hint="default"/>
+      </w:rPr>
+    </w:lvl>
+    <w:lvl w:ilvl="8" w:tplc="04160005" w:tentative="1">
+      <w:start w:val="1"/>
+      <w:numFmt w:val="bullet"/>
+      <w:lvlText w:val=""/>
+      <w:lvlJc w:val="left"/>
+      <w:pPr>
+        <w:ind w:left="6581" w:hanging="360"/>
+      </w:pPr>
+      <w:rPr>
+        <w:rFonts w:ascii="Wingdings" w:hAnsi="Wingdings" w:hint="default"/>
+      </w:rPr>
+    </w:lvl>
+  </w:abstractNum>
+  <w:abstractNum w:abstractNumId="40">
     <w:nsid w:val="7C644B89"/>
     <w:multiLevelType w:val="hybridMultilevel"/>
     <w:tmpl w:val="F606F6C0"/>
@@ -6074,7 +8777,7 @@
       </w:rPr>
     </w:lvl>
   </w:abstractNum>
-  <w:abstractNum w:abstractNumId="35">
+  <w:abstractNum w:abstractNumId="41">
     <w:nsid w:val="7D6F4C1F"/>
     <w:multiLevelType w:val="hybridMultilevel"/>
     <w:tmpl w:val="132E2128"/>
@@ -6193,112 +8896,259 @@
     </w:lvl>
   </w:abstractNum>
   <w:num w:numId="1">
+    <w:abstractNumId w:val="35"/>
+  </w:num>
+  <w:num w:numId="2">
+    <w:abstractNumId w:val="9"/>
+  </w:num>
+  <w:num w:numId="3">
+    <w:abstractNumId w:val="25"/>
+  </w:num>
+  <w:num w:numId="4">
+    <w:abstractNumId w:val="3"/>
+  </w:num>
+  <w:num w:numId="5">
+    <w:abstractNumId w:val="41"/>
+  </w:num>
+  <w:num w:numId="6">
+    <w:abstractNumId w:val="17"/>
+  </w:num>
+  <w:num w:numId="7">
+    <w:abstractNumId w:val="15"/>
+  </w:num>
+  <w:num w:numId="8">
+    <w:abstractNumId w:val="19"/>
+  </w:num>
+  <w:num w:numId="9">
     <w:abstractNumId w:val="30"/>
   </w:num>
-  <w:num w:numId="2">
-    <w:abstractNumId w:val="7"/>
-  </w:num>
-  <w:num w:numId="3">
-    <w:abstractNumId w:val="21"/>
-  </w:num>
-  <w:num w:numId="4">
-    <w:abstractNumId w:val="2"/>
-  </w:num>
-  <w:num w:numId="5">
-    <w:abstractNumId w:val="35"/>
-  </w:num>
-  <w:num w:numId="6">
-    <w:abstractNumId w:val="13"/>
-  </w:num>
-  <w:num w:numId="7">
-    <w:abstractNumId w:val="12"/>
-  </w:num>
-  <w:num w:numId="8">
-    <w:abstractNumId w:val="15"/>
-  </w:num>
-  <w:num w:numId="9">
-    <w:abstractNumId w:val="26"/>
-  </w:num>
   <w:num w:numId="10">
-    <w:abstractNumId w:val="8"/>
+    <w:abstractNumId w:val="10"/>
   </w:num>
   <w:num w:numId="11">
-    <w:abstractNumId w:val="29"/>
+    <w:abstractNumId w:val="34"/>
   </w:num>
   <w:num w:numId="12">
-    <w:abstractNumId w:val="14"/>
+    <w:abstractNumId w:val="18"/>
   </w:num>
   <w:num w:numId="13">
-    <w:abstractNumId w:val="5"/>
+    <w:abstractNumId w:val="7"/>
   </w:num>
   <w:num w:numId="14">
     <w:abstractNumId w:val="0"/>
   </w:num>
   <w:num w:numId="15">
+    <w:abstractNumId w:val="32"/>
+  </w:num>
+  <w:num w:numId="16">
+    <w:abstractNumId w:val="24"/>
+  </w:num>
+  <w:num w:numId="17">
     <w:abstractNumId w:val="27"/>
   </w:num>
-  <w:num w:numId="16">
+  <w:num w:numId="18">
     <w:abstractNumId w:val="20"/>
   </w:num>
-  <w:num w:numId="17">
+  <w:num w:numId="19">
+    <w:abstractNumId w:val="29"/>
+  </w:num>
+  <w:num w:numId="20">
+    <w:abstractNumId w:val="2"/>
+  </w:num>
+  <w:num w:numId="21">
+    <w:abstractNumId w:val="22"/>
+  </w:num>
+  <w:num w:numId="22">
+    <w:abstractNumId w:val="33"/>
+  </w:num>
+  <w:num w:numId="23">
+    <w:abstractNumId w:val="40"/>
+  </w:num>
+  <w:num w:numId="24">
+    <w:abstractNumId w:val="14"/>
+  </w:num>
+  <w:num w:numId="25">
+    <w:abstractNumId w:val="36"/>
+  </w:num>
+  <w:num w:numId="26">
+    <w:abstractNumId w:val="38"/>
+  </w:num>
+  <w:num w:numId="27">
+    <w:abstractNumId w:val="13"/>
+  </w:num>
+  <w:num w:numId="28">
     <w:abstractNumId w:val="23"/>
   </w:num>
-  <w:num w:numId="18">
+  <w:num w:numId="29">
+    <w:abstractNumId w:val="26"/>
+  </w:num>
+  <w:num w:numId="30">
+    <w:abstractNumId w:val="4"/>
+  </w:num>
+  <w:num w:numId="31">
+    <w:abstractNumId w:val="6"/>
+  </w:num>
+  <w:num w:numId="32">
+    <w:abstractNumId w:val="8"/>
+  </w:num>
+  <w:num w:numId="33">
+    <w:abstractNumId w:val="12"/>
+  </w:num>
+  <w:num w:numId="34">
+    <w:abstractNumId w:val="37"/>
+  </w:num>
+  <w:num w:numId="35">
+    <w:abstractNumId w:val="21"/>
+  </w:num>
+  <w:num w:numId="36">
+    <w:abstractNumId w:val="28"/>
+  </w:num>
+  <w:num w:numId="37">
+    <w:abstractNumId w:val="21"/>
+    <w:lvlOverride w:ilvl="0">
+      <w:lvl w:ilvl="0">
+        <w:start w:val="1"/>
+        <w:numFmt w:val="decimal"/>
+        <w:lvlText w:val="FA%1."/>
+        <w:lvlJc w:val="left"/>
+        <w:pPr>
+          <w:ind w:left="360" w:hanging="360"/>
+        </w:pPr>
+        <w:rPr>
+          <w:rFonts w:hint="default"/>
+        </w:rPr>
+      </w:lvl>
+    </w:lvlOverride>
+    <w:lvlOverride w:ilvl="1">
+      <w:lvl w:ilvl="1">
+        <w:start w:val="1"/>
+        <w:numFmt w:val="decimal"/>
+        <w:lvlText w:val="FA%1.%2."/>
+        <w:lvlJc w:val="left"/>
+        <w:pPr>
+          <w:ind w:left="1531" w:hanging="1134"/>
+        </w:pPr>
+        <w:rPr>
+          <w:rFonts w:hint="default"/>
+        </w:rPr>
+      </w:lvl>
+    </w:lvlOverride>
+    <w:lvlOverride w:ilvl="2">
+      <w:lvl w:ilvl="2">
+        <w:start w:val="1"/>
+        <w:numFmt w:val="decimal"/>
+        <w:lvlText w:val="FA%1.%2.%3."/>
+        <w:lvlJc w:val="left"/>
+        <w:pPr>
+          <w:ind w:left="1224" w:hanging="504"/>
+        </w:pPr>
+        <w:rPr>
+          <w:rFonts w:hint="default"/>
+        </w:rPr>
+      </w:lvl>
+    </w:lvlOverride>
+    <w:lvlOverride w:ilvl="3">
+      <w:lvl w:ilvl="3">
+        <w:start w:val="1"/>
+        <w:numFmt w:val="decimal"/>
+        <w:lvlText w:val="%1.%2.%3.%4."/>
+        <w:lvlJc w:val="left"/>
+        <w:pPr>
+          <w:ind w:left="1728" w:hanging="648"/>
+        </w:pPr>
+        <w:rPr>
+          <w:rFonts w:hint="default"/>
+        </w:rPr>
+      </w:lvl>
+    </w:lvlOverride>
+    <w:lvlOverride w:ilvl="4">
+      <w:lvl w:ilvl="4">
+        <w:start w:val="1"/>
+        <w:numFmt w:val="decimal"/>
+        <w:lvlText w:val="%1.%2.%3.%4.%5."/>
+        <w:lvlJc w:val="left"/>
+        <w:pPr>
+          <w:ind w:left="2232" w:hanging="792"/>
+        </w:pPr>
+        <w:rPr>
+          <w:rFonts w:hint="default"/>
+        </w:rPr>
+      </w:lvl>
+    </w:lvlOverride>
+    <w:lvlOverride w:ilvl="5">
+      <w:lvl w:ilvl="5">
+        <w:start w:val="1"/>
+        <w:numFmt w:val="decimal"/>
+        <w:lvlText w:val="%1.%2.%3.%4.%5.%6."/>
+        <w:lvlJc w:val="left"/>
+        <w:pPr>
+          <w:ind w:left="2736" w:hanging="936"/>
+        </w:pPr>
+        <w:rPr>
+          <w:rFonts w:hint="default"/>
+        </w:rPr>
+      </w:lvl>
+    </w:lvlOverride>
+    <w:lvlOverride w:ilvl="6">
+      <w:lvl w:ilvl="6">
+        <w:start w:val="1"/>
+        <w:numFmt w:val="decimal"/>
+        <w:lvlText w:val="%1.%2.%3.%4.%5.%6.%7."/>
+        <w:lvlJc w:val="left"/>
+        <w:pPr>
+          <w:ind w:left="3240" w:hanging="1080"/>
+        </w:pPr>
+        <w:rPr>
+          <w:rFonts w:hint="default"/>
+        </w:rPr>
+      </w:lvl>
+    </w:lvlOverride>
+    <w:lvlOverride w:ilvl="7">
+      <w:lvl w:ilvl="7">
+        <w:start w:val="1"/>
+        <w:numFmt w:val="decimal"/>
+        <w:lvlText w:val="%1.%2.%3.%4.%5.%6.%7.%8."/>
+        <w:lvlJc w:val="left"/>
+        <w:pPr>
+          <w:ind w:left="3744" w:hanging="1224"/>
+        </w:pPr>
+        <w:rPr>
+          <w:rFonts w:hint="default"/>
+        </w:rPr>
+      </w:lvl>
+    </w:lvlOverride>
+    <w:lvlOverride w:ilvl="8">
+      <w:lvl w:ilvl="8">
+        <w:start w:val="1"/>
+        <w:numFmt w:val="decimal"/>
+        <w:lvlText w:val="%1.%2.%3.%4.%5.%6.%7.%8.%9."/>
+        <w:lvlJc w:val="left"/>
+        <w:pPr>
+          <w:ind w:left="4320" w:hanging="1440"/>
+        </w:pPr>
+        <w:rPr>
+          <w:rFonts w:hint="default"/>
+        </w:rPr>
+      </w:lvl>
+    </w:lvlOverride>
+  </w:num>
+  <w:num w:numId="38">
+    <w:abstractNumId w:val="5"/>
+  </w:num>
+  <w:num w:numId="39">
     <w:abstractNumId w:val="16"/>
   </w:num>
-  <w:num w:numId="19">
-    <w:abstractNumId w:val="25"/>
+  <w:num w:numId="40">
+    <w:abstractNumId w:val="31"/>
   </w:num>
-  <w:num w:numId="20">
+  <w:num w:numId="41">
+    <w:abstractNumId w:val="11"/>
+  </w:num>
+  <w:num w:numId="42">
     <w:abstractNumId w:val="1"/>
   </w:num>
-  <w:num w:numId="21">
-    <w:abstractNumId w:val="18"/>
-  </w:num>
-  <w:num w:numId="22">
-    <w:abstractNumId w:val="28"/>
-  </w:num>
-  <w:num w:numId="23">
-    <w:abstractNumId w:val="34"/>
-  </w:num>
-  <w:num w:numId="24">
-    <w:abstractNumId w:val="11"/>
-  </w:num>
-  <w:num w:numId="25">
-    <w:abstractNumId w:val="31"/>
-  </w:num>
-  <w:num w:numId="26">
-    <w:abstractNumId w:val="33"/>
-  </w:num>
-  <w:num w:numId="27">
-    <w:abstractNumId w:val="10"/>
-  </w:num>
-  <w:num w:numId="28">
-    <w:abstractNumId w:val="19"/>
-  </w:num>
-  <w:num w:numId="29">
-    <w:abstractNumId w:val="22"/>
-  </w:num>
-  <w:num w:numId="30">
-    <w:abstractNumId w:val="3"/>
-  </w:num>
-  <w:num w:numId="31">
-    <w:abstractNumId w:val="4"/>
-  </w:num>
-  <w:num w:numId="32">
-    <w:abstractNumId w:val="6"/>
-  </w:num>
-  <w:num w:numId="33">
-    <w:abstractNumId w:val="9"/>
-  </w:num>
-  <w:num w:numId="34">
-    <w:abstractNumId w:val="32"/>
-  </w:num>
-  <w:num w:numId="35">
-    <w:abstractNumId w:val="17"/>
-  </w:num>
-  <w:num w:numId="36">
-    <w:abstractNumId w:val="24"/>
+  <w:num w:numId="43">
+    <w:abstractNumId w:val="39"/>
   </w:num>
 </w:numbering>
 </file>
@@ -6372,7 +9222,7 @@
     <w:lsdException w:name="Medium Shading 2 Accent 1" w:semiHidden="0" w:uiPriority="64" w:unhideWhenUsed="0"/>
     <w:lsdException w:name="Medium List 1 Accent 1" w:semiHidden="0" w:uiPriority="65" w:unhideWhenUsed="0"/>
     <w:lsdException w:name="Revision" w:unhideWhenUsed="0"/>
-    <w:lsdException w:name="List Paragraph" w:semiHidden="0" w:uiPriority="34" w:unhideWhenUsed="0" w:qFormat="1"/>
+    <w:lsdException w:name="List Paragraph" w:semiHidden="0" w:uiPriority="1" w:unhideWhenUsed="0" w:qFormat="1"/>
     <w:lsdException w:name="Quote" w:semiHidden="0" w:uiPriority="29" w:unhideWhenUsed="0" w:qFormat="1"/>
     <w:lsdException w:name="Intense Quote" w:semiHidden="0" w:uiPriority="30" w:unhideWhenUsed="0" w:qFormat="1"/>
     <w:lsdException w:name="Medium List 2 Accent 1" w:semiHidden="0" w:uiPriority="66" w:unhideWhenUsed="0"/>
@@ -6659,7 +9509,7 @@
     <w:lsdException w:name="Medium Shading 2 Accent 1" w:semiHidden="0" w:uiPriority="64" w:unhideWhenUsed="0"/>
     <w:lsdException w:name="Medium List 1 Accent 1" w:semiHidden="0" w:uiPriority="65" w:unhideWhenUsed="0"/>
     <w:lsdException w:name="Revision" w:unhideWhenUsed="0"/>
-    <w:lsdException w:name="List Paragraph" w:semiHidden="0" w:uiPriority="34" w:unhideWhenUsed="0" w:qFormat="1"/>
+    <w:lsdException w:name="List Paragraph" w:semiHidden="0" w:uiPriority="1" w:unhideWhenUsed="0" w:qFormat="1"/>
     <w:lsdException w:name="Quote" w:semiHidden="0" w:uiPriority="29" w:unhideWhenUsed="0" w:qFormat="1"/>
     <w:lsdException w:name="Intense Quote" w:semiHidden="0" w:uiPriority="30" w:unhideWhenUsed="0" w:qFormat="1"/>
     <w:lsdException w:name="Medium List 2 Accent 1" w:semiHidden="0" w:uiPriority="66" w:unhideWhenUsed="0"/>

</xml_diff>